<commit_message>
Update CV using ResumeLong version.
</commit_message>
<xml_diff>
--- a/assets/docs/KutayBSezginel_ResumeLong.docx
+++ b/assets/docs/KutayBSezginel_ResumeLong.docx
@@ -81,7 +81,7 @@
         </w:rPr>
         <w:t xml:space="preserve"> | </w:t>
       </w:r>
-      <w:hyperlink r:id="rId5" w:history="1">
+      <w:hyperlink r:id="rId8" w:history="1">
         <w:r>
           <w:rPr>
             <w:rStyle w:val="Hyperlink"/>
@@ -107,7 +107,15 @@
           <w:color w:val="000000"/>
           <w:u w:val="single"/>
         </w:rPr>
-        <w:t>https://kbsezginel.github.io</w:t>
+        <w:t>http://kbsezginel.</w:t>
+      </w:r>
+      <w:r>
+        <w:rPr>
+          <w:rFonts w:asciiTheme="majorHAnsi" w:hAnsiTheme="majorHAnsi" w:cs="Arial"/>
+          <w:color w:val="000000"/>
+          <w:u w:val="single"/>
+        </w:rPr>
+        <w:t>com</w:t>
       </w:r>
     </w:p>
     <w:p>
@@ -166,6 +174,8 @@
                 <w:sz w:val="28"/>
               </w:rPr>
             </w:pPr>
+            <w:bookmarkStart w:id="0" w:name="_GoBack"/>
+            <w:bookmarkEnd w:id="0"/>
             <w:r>
               <w:rPr>
                 <w:rFonts w:asciiTheme="majorHAnsi" w:eastAsia="Times New Roman" w:hAnsiTheme="majorHAnsi" w:cs="Arial"/>
@@ -545,21 +555,12 @@
                 <w:color w:val="000000"/>
               </w:rPr>
             </w:pPr>
-            <w:proofErr w:type="spellStart"/>
-            <w:r>
-              <w:rPr>
-                <w:rFonts w:asciiTheme="majorHAnsi" w:eastAsia="Times New Roman" w:hAnsiTheme="majorHAnsi" w:cs="Arial"/>
-                <w:color w:val="000000"/>
-              </w:rPr>
-              <w:t>Koc</w:t>
-            </w:r>
-            <w:proofErr w:type="spellEnd"/>
-            <w:r>
-              <w:rPr>
-                <w:rFonts w:asciiTheme="majorHAnsi" w:eastAsia="Times New Roman" w:hAnsiTheme="majorHAnsi" w:cs="Arial"/>
-                <w:color w:val="000000"/>
-              </w:rPr>
-              <w:t xml:space="preserve"> University, Graduate School of Science and Engineering</w:t>
+            <w:r>
+              <w:rPr>
+                <w:rFonts w:asciiTheme="majorHAnsi" w:eastAsia="Times New Roman" w:hAnsiTheme="majorHAnsi" w:cs="Arial"/>
+                <w:color w:val="000000"/>
+              </w:rPr>
+              <w:t>Koc University, Graduate School of Science and Engineering</w:t>
             </w:r>
           </w:p>
         </w:tc>
@@ -682,49 +683,8 @@
           <w:rFonts w:asciiTheme="majorHAnsi" w:eastAsia="Times New Roman" w:hAnsiTheme="majorHAnsi" w:cs="Arial"/>
           <w:color w:val="000000"/>
         </w:rPr>
-        <w:t xml:space="preserve">: Dr. Seda </w:t>
-      </w:r>
-      <w:proofErr w:type="spellStart"/>
-      <w:r>
-        <w:rPr>
-          <w:rFonts w:asciiTheme="majorHAnsi" w:eastAsia="Times New Roman" w:hAnsiTheme="majorHAnsi" w:cs="Arial"/>
-          <w:color w:val="000000"/>
-        </w:rPr>
-        <w:t>Keskin</w:t>
-      </w:r>
-      <w:proofErr w:type="spellEnd"/>
-      <w:r>
-        <w:rPr>
-          <w:rFonts w:asciiTheme="majorHAnsi" w:eastAsia="Times New Roman" w:hAnsiTheme="majorHAnsi" w:cs="Arial"/>
-          <w:color w:val="000000"/>
-        </w:rPr>
-        <w:t xml:space="preserve"> &amp; Dr. </w:t>
-      </w:r>
-      <w:proofErr w:type="spellStart"/>
-      <w:r>
-        <w:rPr>
-          <w:rFonts w:asciiTheme="majorHAnsi" w:eastAsia="Times New Roman" w:hAnsiTheme="majorHAnsi" w:cs="Arial"/>
-          <w:color w:val="000000"/>
-        </w:rPr>
-        <w:t>Alper</w:t>
-      </w:r>
-      <w:proofErr w:type="spellEnd"/>
-      <w:r>
-        <w:rPr>
-          <w:rFonts w:asciiTheme="majorHAnsi" w:eastAsia="Times New Roman" w:hAnsiTheme="majorHAnsi" w:cs="Arial"/>
-          <w:color w:val="000000"/>
-        </w:rPr>
-        <w:t xml:space="preserve"> </w:t>
-      </w:r>
-      <w:proofErr w:type="spellStart"/>
-      <w:r>
-        <w:rPr>
-          <w:rFonts w:asciiTheme="majorHAnsi" w:eastAsia="Times New Roman" w:hAnsiTheme="majorHAnsi" w:cs="Arial"/>
-          <w:color w:val="000000"/>
-        </w:rPr>
-        <w:t>Uzun</w:t>
-      </w:r>
-      <w:proofErr w:type="spellEnd"/>
+        <w:t>: Dr. Seda Keskin &amp; Dr. Alper Uzun</w:t>
+      </w:r>
     </w:p>
     <w:p>
       <w:pPr>
@@ -859,21 +819,12 @@
                 <w:color w:val="000000"/>
               </w:rPr>
             </w:pPr>
-            <w:proofErr w:type="spellStart"/>
-            <w:r>
-              <w:rPr>
-                <w:rFonts w:asciiTheme="majorHAnsi" w:eastAsia="Times New Roman" w:hAnsiTheme="majorHAnsi" w:cs="Arial"/>
-                <w:color w:val="000000"/>
-              </w:rPr>
-              <w:t>Koc</w:t>
-            </w:r>
-            <w:proofErr w:type="spellEnd"/>
-            <w:r>
-              <w:rPr>
-                <w:rFonts w:asciiTheme="majorHAnsi" w:eastAsia="Times New Roman" w:hAnsiTheme="majorHAnsi" w:cs="Arial"/>
-                <w:color w:val="000000"/>
-              </w:rPr>
-              <w:t xml:space="preserve"> University, School of Engineering</w:t>
+            <w:r>
+              <w:rPr>
+                <w:rFonts w:asciiTheme="majorHAnsi" w:eastAsia="Times New Roman" w:hAnsiTheme="majorHAnsi" w:cs="Arial"/>
+                <w:color w:val="000000"/>
+              </w:rPr>
+              <w:t>Koc University, School of Engineering</w:t>
             </w:r>
           </w:p>
         </w:tc>
@@ -1276,23 +1227,7 @@
                 <w:rFonts w:asciiTheme="majorHAnsi" w:eastAsia="Times New Roman" w:hAnsiTheme="majorHAnsi" w:cs="Arial"/>
                 <w:color w:val="000000"/>
               </w:rPr>
-              <w:t>Hypothetical Materials Lab (</w:t>
-            </w:r>
-            <w:proofErr w:type="spellStart"/>
-            <w:r>
-              <w:rPr>
-                <w:rFonts w:asciiTheme="majorHAnsi" w:eastAsia="Times New Roman" w:hAnsiTheme="majorHAnsi" w:cs="Arial"/>
-                <w:color w:val="000000"/>
-              </w:rPr>
-              <w:t>WilmerLab</w:t>
-            </w:r>
-            <w:proofErr w:type="spellEnd"/>
-            <w:r>
-              <w:rPr>
-                <w:rFonts w:asciiTheme="majorHAnsi" w:eastAsia="Times New Roman" w:hAnsiTheme="majorHAnsi" w:cs="Arial"/>
-                <w:color w:val="000000"/>
-              </w:rPr>
-              <w:t>), University of Pittsburgh</w:t>
+              <w:t>Hypothetical Materials Lab (WilmerLab), University of Pittsburgh</w:t>
             </w:r>
           </w:p>
         </w:tc>
@@ -1566,23 +1501,7 @@
                 <w:rFonts w:asciiTheme="majorHAnsi" w:eastAsia="Times New Roman" w:hAnsiTheme="majorHAnsi" w:cs="Arial"/>
                 <w:color w:val="000000"/>
               </w:rPr>
-              <w:t xml:space="preserve">Nanomaterials, Energy and Molecular Modelling Research Group, </w:t>
-            </w:r>
-            <w:proofErr w:type="spellStart"/>
-            <w:r>
-              <w:rPr>
-                <w:rFonts w:asciiTheme="majorHAnsi" w:eastAsia="Times New Roman" w:hAnsiTheme="majorHAnsi" w:cs="Arial"/>
-                <w:color w:val="000000"/>
-              </w:rPr>
-              <w:t>Koc</w:t>
-            </w:r>
-            <w:proofErr w:type="spellEnd"/>
-            <w:r>
-              <w:rPr>
-                <w:rFonts w:asciiTheme="majorHAnsi" w:eastAsia="Times New Roman" w:hAnsiTheme="majorHAnsi" w:cs="Arial"/>
-                <w:color w:val="000000"/>
-              </w:rPr>
-              <w:t xml:space="preserve"> University</w:t>
+              <w:t>Nanomaterials, Energy and Molecular Modelling Research Group, Koc University</w:t>
             </w:r>
           </w:p>
         </w:tc>
@@ -1857,37 +1776,12 @@
                 <w:color w:val="000000"/>
               </w:rPr>
             </w:pPr>
-            <w:proofErr w:type="spellStart"/>
-            <w:r>
-              <w:rPr>
-                <w:rFonts w:asciiTheme="majorHAnsi" w:eastAsia="Times New Roman" w:hAnsiTheme="majorHAnsi" w:cs="Arial"/>
-                <w:color w:val="000000"/>
-              </w:rPr>
-              <w:t>Koc</w:t>
-            </w:r>
-            <w:proofErr w:type="spellEnd"/>
-            <w:r>
-              <w:rPr>
-                <w:rFonts w:asciiTheme="majorHAnsi" w:eastAsia="Times New Roman" w:hAnsiTheme="majorHAnsi" w:cs="Arial"/>
-                <w:color w:val="000000"/>
-              </w:rPr>
-              <w:t xml:space="preserve"> University </w:t>
-            </w:r>
-            <w:proofErr w:type="spellStart"/>
-            <w:r>
-              <w:rPr>
-                <w:rFonts w:asciiTheme="majorHAnsi" w:eastAsia="Times New Roman" w:hAnsiTheme="majorHAnsi" w:cs="Arial"/>
-                <w:color w:val="000000"/>
-              </w:rPr>
-              <w:t>Tupras</w:t>
-            </w:r>
-            <w:proofErr w:type="spellEnd"/>
-            <w:r>
-              <w:rPr>
-                <w:rFonts w:asciiTheme="majorHAnsi" w:eastAsia="Times New Roman" w:hAnsiTheme="majorHAnsi" w:cs="Arial"/>
-                <w:color w:val="000000"/>
-              </w:rPr>
-              <w:t xml:space="preserve"> Energy Center (KUTEM)</w:t>
+            <w:r>
+              <w:rPr>
+                <w:rFonts w:asciiTheme="majorHAnsi" w:eastAsia="Times New Roman" w:hAnsiTheme="majorHAnsi" w:cs="Arial"/>
+                <w:color w:val="000000"/>
+              </w:rPr>
+              <w:t>Koc University Tupras Energy Center (KUTEM)</w:t>
             </w:r>
           </w:p>
         </w:tc>
@@ -2182,21 +2076,43 @@
         <w:divId w:val="775364983"/>
         <w:rPr>
           <w:rFonts w:asciiTheme="majorHAnsi" w:eastAsia="Times New Roman" w:hAnsiTheme="majorHAnsi" w:cs="Arial"/>
+          <w:bCs w:val="0"/>
+          <w:sz w:val="20"/>
+          <w:szCs w:val="20"/>
+        </w:rPr>
+      </w:pPr>
+      <w:bookmarkStart w:id="1" w:name="_Hlk484170346"/>
+      <w:r>
+        <w:rPr>
+          <w:rFonts w:asciiTheme="majorHAnsi" w:eastAsia="Times New Roman" w:hAnsiTheme="majorHAnsi" w:cs="Arial"/>
+          <w:bCs w:val="0"/>
+          <w:sz w:val="20"/>
+          <w:szCs w:val="20"/>
+          <w:lang w:val="fr-FR"/>
+        </w:rPr>
+        <w:t xml:space="preserve">Sezginel, Kutay B., et al. </w:t>
+      </w:r>
+      <w:r>
+        <w:rPr>
+          <w:rFonts w:asciiTheme="majorHAnsi" w:eastAsia="Times New Roman" w:hAnsiTheme="majorHAnsi" w:cs="Arial"/>
           <w:b w:val="0"/>
           <w:bCs w:val="0"/>
           <w:sz w:val="20"/>
           <w:szCs w:val="20"/>
         </w:rPr>
-      </w:pPr>
-      <w:bookmarkStart w:id="0" w:name="_Hlk484170346"/>
-      <w:r>
-        <w:rPr>
-          <w:rFonts w:asciiTheme="majorHAnsi" w:eastAsia="Times New Roman" w:hAnsiTheme="majorHAnsi" w:cs="Arial"/>
+        <w:t>"Thermal transport in interpenetrated metal-organic frameworks." </w:t>
+      </w:r>
+      <w:r>
+        <w:rPr>
+          <w:rFonts w:asciiTheme="majorHAnsi" w:eastAsia="Times New Roman" w:hAnsiTheme="majorHAnsi" w:cs="Arial"/>
+          <w:b w:val="0"/>
           <w:bCs w:val="0"/>
+          <w:i/>
+          <w:iCs/>
           <w:sz w:val="20"/>
           <w:szCs w:val="20"/>
         </w:rPr>
-        <w:t>Sezginel, K.B.</w:t>
+        <w:t>Chemistry of Materials</w:t>
       </w:r>
       <w:r>
         <w:rPr>
@@ -2206,9 +2122,8 @@
           <w:sz w:val="20"/>
           <w:szCs w:val="20"/>
         </w:rPr>
-        <w:t xml:space="preserve">, Feng T., Wilmer, C.E. (2017). Discovery of Hypothetical Hetero-Interpenetrated MOFs with Arbitrarily Dissimilar Topologies and Unit Cell Shapes. </w:t>
-      </w:r>
-      <w:proofErr w:type="spellStart"/>
+        <w:t> (2018).</w:t>
+      </w:r>
       <w:r>
         <w:rPr>
           <w:rFonts w:asciiTheme="majorHAnsi" w:eastAsia="Times New Roman" w:hAnsiTheme="majorHAnsi" w:cs="Arial"/>
@@ -2217,10 +2132,27 @@
           <w:sz w:val="20"/>
           <w:szCs w:val="20"/>
         </w:rPr>
-        <w:t>CrystEngComm</w:t>
-      </w:r>
-      <w:proofErr w:type="spellEnd"/>
-      <w:r>
+        <w:t xml:space="preserve"> (to be featured on front cover)</w:t>
+      </w:r>
+    </w:p>
+    <w:p>
+      <w:pPr>
+        <w:pStyle w:val="Heading2"/>
+        <w:jc w:val="both"/>
+        <w:divId w:val="775364983"/>
+        <w:rPr>
+          <w:rFonts w:asciiTheme="majorHAnsi" w:eastAsia="Times New Roman" w:hAnsiTheme="majorHAnsi" w:cs="Arial"/>
+          <w:bCs w:val="0"/>
+          <w:sz w:val="20"/>
+          <w:szCs w:val="20"/>
+        </w:rPr>
+      </w:pPr>
+    </w:p>
+    <w:p>
+      <w:pPr>
+        <w:pStyle w:val="Heading2"/>
+        <w:jc w:val="both"/>
+        <w:divId w:val="775364983"/>
         <w:rPr>
           <w:rFonts w:asciiTheme="majorHAnsi" w:eastAsia="Times New Roman" w:hAnsiTheme="majorHAnsi" w:cs="Arial"/>
           <w:b w:val="0"/>
@@ -2228,7 +2160,15 @@
           <w:sz w:val="20"/>
           <w:szCs w:val="20"/>
         </w:rPr>
-        <w:t xml:space="preserve"> 19.31 (2017): 4497-4504.</w:t>
+      </w:pPr>
+      <w:r>
+        <w:rPr>
+          <w:rFonts w:asciiTheme="majorHAnsi" w:eastAsia="Times New Roman" w:hAnsiTheme="majorHAnsi" w:cs="Arial"/>
+          <w:bCs w:val="0"/>
+          <w:sz w:val="20"/>
+          <w:szCs w:val="20"/>
+        </w:rPr>
+        <w:t>Sezginel, K.B.</w:t>
       </w:r>
       <w:r>
         <w:rPr>
@@ -2238,15 +2178,20 @@
           <w:sz w:val="20"/>
           <w:szCs w:val="20"/>
         </w:rPr>
-        <w:t xml:space="preserve"> (futured on front cover)</w:t>
-      </w:r>
-    </w:p>
-    <w:bookmarkEnd w:id="0"/>
-    <w:p>
-      <w:pPr>
-        <w:pStyle w:val="Heading2"/>
-        <w:jc w:val="both"/>
-        <w:divId w:val="775364983"/>
+        <w:t xml:space="preserve">, Feng T., Wilmer, C.E. (2017). Discovery of Hypothetical Hetero-Interpenetrated MOFs with Arbitrarily Dissimilar Topologies and Unit Cell Shapes. </w:t>
+      </w:r>
+      <w:r>
+        <w:rPr>
+          <w:rFonts w:asciiTheme="majorHAnsi" w:eastAsia="Times New Roman" w:hAnsiTheme="majorHAnsi" w:cs="Arial"/>
+          <w:b w:val="0"/>
+          <w:bCs w:val="0"/>
+          <w:i/>
+          <w:sz w:val="20"/>
+          <w:szCs w:val="20"/>
+        </w:rPr>
+        <w:t>CrystEngComm</w:t>
+      </w:r>
+      <w:r>
         <w:rPr>
           <w:rFonts w:asciiTheme="majorHAnsi" w:eastAsia="Times New Roman" w:hAnsiTheme="majorHAnsi" w:cs="Arial"/>
           <w:b w:val="0"/>
@@ -2254,13 +2199,9 @@
           <w:sz w:val="20"/>
           <w:szCs w:val="20"/>
         </w:rPr>
-      </w:pPr>
-    </w:p>
-    <w:p>
-      <w:pPr>
-        <w:pStyle w:val="Heading2"/>
-        <w:jc w:val="both"/>
-        <w:divId w:val="775364983"/>
+        <w:t xml:space="preserve"> 19.31 (2017): 4497-4504.</w:t>
+      </w:r>
+      <w:r>
         <w:rPr>
           <w:rFonts w:asciiTheme="majorHAnsi" w:eastAsia="Times New Roman" w:hAnsiTheme="majorHAnsi" w:cs="Arial"/>
           <w:b w:val="0"/>
@@ -2268,16 +2209,7 @@
           <w:sz w:val="20"/>
           <w:szCs w:val="20"/>
         </w:rPr>
-      </w:pPr>
-      <w:bookmarkStart w:id="1" w:name="_Hlk484170404"/>
-      <w:r>
-        <w:rPr>
-          <w:rFonts w:asciiTheme="majorHAnsi" w:eastAsia="Times New Roman" w:hAnsiTheme="majorHAnsi" w:cs="Arial"/>
-          <w:bCs w:val="0"/>
-          <w:sz w:val="20"/>
-          <w:szCs w:val="20"/>
-        </w:rPr>
-        <w:t>Sezginel, K. B.</w:t>
+        <w:t xml:space="preserve"> (f</w:t>
       </w:r>
       <w:r>
         <w:rPr>
@@ -2287,9 +2219,8 @@
           <w:sz w:val="20"/>
           <w:szCs w:val="20"/>
         </w:rPr>
-        <w:t xml:space="preserve">, </w:t>
-      </w:r>
-      <w:proofErr w:type="spellStart"/>
+        <w:t>ea</w:t>
+      </w:r>
       <w:r>
         <w:rPr>
           <w:rFonts w:asciiTheme="majorHAnsi" w:eastAsia="Times New Roman" w:hAnsiTheme="majorHAnsi" w:cs="Arial"/>
@@ -2298,10 +2229,15 @@
           <w:sz w:val="20"/>
           <w:szCs w:val="20"/>
         </w:rPr>
-        <w:t>Keskin</w:t>
-      </w:r>
-      <w:proofErr w:type="spellEnd"/>
-      <w:r>
+        <w:t>tured on front cover)</w:t>
+      </w:r>
+    </w:p>
+    <w:bookmarkEnd w:id="1"/>
+    <w:p>
+      <w:pPr>
+        <w:pStyle w:val="Heading2"/>
+        <w:jc w:val="both"/>
+        <w:divId w:val="775364983"/>
         <w:rPr>
           <w:rFonts w:asciiTheme="majorHAnsi" w:eastAsia="Times New Roman" w:hAnsiTheme="majorHAnsi" w:cs="Arial"/>
           <w:b w:val="0"/>
@@ -2309,10 +2245,13 @@
           <w:sz w:val="20"/>
           <w:szCs w:val="20"/>
         </w:rPr>
-        <w:t xml:space="preserve">, S., &amp; </w:t>
-      </w:r>
-      <w:proofErr w:type="spellStart"/>
-      <w:r>
+      </w:pPr>
+    </w:p>
+    <w:p>
+      <w:pPr>
+        <w:pStyle w:val="Heading2"/>
+        <w:jc w:val="both"/>
+        <w:divId w:val="775364983"/>
         <w:rPr>
           <w:rFonts w:asciiTheme="majorHAnsi" w:eastAsia="Times New Roman" w:hAnsiTheme="majorHAnsi" w:cs="Arial"/>
           <w:b w:val="0"/>
@@ -2320,9 +2259,17 @@
           <w:sz w:val="20"/>
           <w:szCs w:val="20"/>
         </w:rPr>
-        <w:t>Uzun</w:t>
-      </w:r>
-      <w:proofErr w:type="spellEnd"/>
+      </w:pPr>
+      <w:bookmarkStart w:id="2" w:name="_Hlk484170404"/>
+      <w:r>
+        <w:rPr>
+          <w:rFonts w:asciiTheme="majorHAnsi" w:eastAsia="Times New Roman" w:hAnsiTheme="majorHAnsi" w:cs="Arial"/>
+          <w:bCs w:val="0"/>
+          <w:sz w:val="20"/>
+          <w:szCs w:val="20"/>
+        </w:rPr>
+        <w:t>Sezginel, K. B.</w:t>
+      </w:r>
       <w:r>
         <w:rPr>
           <w:rFonts w:asciiTheme="majorHAnsi" w:eastAsia="Times New Roman" w:hAnsiTheme="majorHAnsi" w:cs="Arial"/>
@@ -2331,7 +2278,7 @@
           <w:sz w:val="20"/>
           <w:szCs w:val="20"/>
         </w:rPr>
-        <w:t xml:space="preserve">, A. (2016). </w:t>
+        <w:t xml:space="preserve">, Keskin, S., &amp; Uzun, A. (2016). </w:t>
       </w:r>
       <w:r>
         <w:rPr>
@@ -2341,9 +2288,19 @@
           <w:sz w:val="20"/>
           <w:szCs w:val="20"/>
         </w:rPr>
-        <w:t xml:space="preserve">Tuning the Gas Separation Performance of </w:t>
-      </w:r>
-      <w:proofErr w:type="spellStart"/>
+        <w:t xml:space="preserve">Tuning the Gas Separation Performance of CuBTC by Ionic Liquid Incorporation. </w:t>
+      </w:r>
+      <w:r>
+        <w:rPr>
+          <w:rFonts w:asciiTheme="majorHAnsi" w:eastAsia="Times New Roman" w:hAnsiTheme="majorHAnsi" w:cs="Arial"/>
+          <w:b w:val="0"/>
+          <w:bCs w:val="0"/>
+          <w:i/>
+          <w:sz w:val="20"/>
+          <w:szCs w:val="20"/>
+        </w:rPr>
+        <w:t>Langmuir</w:t>
+      </w:r>
       <w:r>
         <w:rPr>
           <w:rFonts w:asciiTheme="majorHAnsi" w:eastAsia="Times New Roman" w:hAnsiTheme="majorHAnsi" w:cs="Arial"/>
@@ -2352,10 +2309,14 @@
           <w:sz w:val="20"/>
           <w:szCs w:val="20"/>
         </w:rPr>
-        <w:t>CuBTC</w:t>
-      </w:r>
-      <w:proofErr w:type="spellEnd"/>
-      <w:r>
+        <w:t>, 32(4), 1139-1147.</w:t>
+      </w:r>
+    </w:p>
+    <w:p>
+      <w:pPr>
+        <w:pStyle w:val="Heading2"/>
+        <w:jc w:val="both"/>
+        <w:divId w:val="775364983"/>
         <w:rPr>
           <w:rFonts w:asciiTheme="majorHAnsi" w:eastAsia="Times New Roman" w:hAnsiTheme="majorHAnsi" w:cs="Arial"/>
           <w:b w:val="0"/>
@@ -2363,8 +2324,7 @@
           <w:sz w:val="20"/>
           <w:szCs w:val="20"/>
         </w:rPr>
-        <w:t xml:space="preserve"> by Ionic Liquid Incorporation. Langmuir, 32(4), 1139-1147.</w:t>
-      </w:r>
+      </w:pPr>
     </w:p>
     <w:p>
       <w:pPr>
@@ -2379,12 +2339,7 @@
           <w:szCs w:val="20"/>
         </w:rPr>
       </w:pPr>
-    </w:p>
-    <w:p>
-      <w:pPr>
-        <w:pStyle w:val="Heading2"/>
-        <w:jc w:val="both"/>
-        <w:divId w:val="775364983"/>
+      <w:r>
         <w:rPr>
           <w:rFonts w:asciiTheme="majorHAnsi" w:eastAsia="Times New Roman" w:hAnsiTheme="majorHAnsi" w:cs="Arial"/>
           <w:b w:val="0"/>
@@ -2392,8 +2347,17 @@
           <w:sz w:val="20"/>
           <w:szCs w:val="20"/>
         </w:rPr>
-      </w:pPr>
-      <w:proofErr w:type="spellStart"/>
+        <w:t xml:space="preserve">Basdogan, Y., </w:t>
+      </w:r>
+      <w:r>
+        <w:rPr>
+          <w:rFonts w:asciiTheme="majorHAnsi" w:eastAsia="Times New Roman" w:hAnsiTheme="majorHAnsi" w:cs="Arial"/>
+          <w:bCs w:val="0"/>
+          <w:sz w:val="20"/>
+          <w:szCs w:val="20"/>
+        </w:rPr>
+        <w:t>Sezginel, K. B.</w:t>
+      </w:r>
       <w:r>
         <w:rPr>
           <w:rFonts w:asciiTheme="majorHAnsi" w:eastAsia="Times New Roman" w:hAnsiTheme="majorHAnsi" w:cs="Arial"/>
@@ -2402,59 +2366,7 @@
           <w:sz w:val="20"/>
           <w:szCs w:val="20"/>
         </w:rPr>
-        <w:t>Basdogan</w:t>
-      </w:r>
-      <w:proofErr w:type="spellEnd"/>
-      <w:r>
-        <w:rPr>
-          <w:rFonts w:asciiTheme="majorHAnsi" w:eastAsia="Times New Roman" w:hAnsiTheme="majorHAnsi" w:cs="Arial"/>
-          <w:b w:val="0"/>
-          <w:bCs w:val="0"/>
-          <w:sz w:val="20"/>
-          <w:szCs w:val="20"/>
-        </w:rPr>
-        <w:t xml:space="preserve">, Y., </w:t>
-      </w:r>
-      <w:r>
-        <w:rPr>
-          <w:rFonts w:asciiTheme="majorHAnsi" w:eastAsia="Times New Roman" w:hAnsiTheme="majorHAnsi" w:cs="Arial"/>
-          <w:bCs w:val="0"/>
-          <w:sz w:val="20"/>
-          <w:szCs w:val="20"/>
-        </w:rPr>
-        <w:t>Sezginel, K. B.</w:t>
-      </w:r>
-      <w:r>
-        <w:rPr>
-          <w:rFonts w:asciiTheme="majorHAnsi" w:eastAsia="Times New Roman" w:hAnsiTheme="majorHAnsi" w:cs="Arial"/>
-          <w:b w:val="0"/>
-          <w:bCs w:val="0"/>
-          <w:sz w:val="20"/>
-          <w:szCs w:val="20"/>
-        </w:rPr>
-        <w:t xml:space="preserve">, &amp; </w:t>
-      </w:r>
-      <w:proofErr w:type="spellStart"/>
-      <w:r>
-        <w:rPr>
-          <w:rFonts w:asciiTheme="majorHAnsi" w:eastAsia="Times New Roman" w:hAnsiTheme="majorHAnsi" w:cs="Arial"/>
-          <w:b w:val="0"/>
-          <w:bCs w:val="0"/>
-          <w:sz w:val="20"/>
-          <w:szCs w:val="20"/>
-        </w:rPr>
-        <w:t>Keskin</w:t>
-      </w:r>
-      <w:proofErr w:type="spellEnd"/>
-      <w:r>
-        <w:rPr>
-          <w:rFonts w:asciiTheme="majorHAnsi" w:eastAsia="Times New Roman" w:hAnsiTheme="majorHAnsi" w:cs="Arial"/>
-          <w:b w:val="0"/>
-          <w:bCs w:val="0"/>
-          <w:sz w:val="20"/>
-          <w:szCs w:val="20"/>
-        </w:rPr>
-        <w:t>, S. (2015). Identifying highly selective metal organic frameworks for CH</w:t>
+        <w:t>, &amp; Keskin, S. (2015). Identifying highly selective metal organic frameworks for CH</w:t>
       </w:r>
       <w:r>
         <w:rPr>
@@ -2496,14 +2408,20 @@
           <w:sz w:val="20"/>
           <w:szCs w:val="20"/>
         </w:rPr>
-        <w:t xml:space="preserve"> separations using computational tools. Industrial &amp; Engineering Chemistry Research, 54(34</w:t>
-      </w:r>
-    </w:p>
-    <w:p>
-      <w:pPr>
-        <w:pStyle w:val="Heading2"/>
-        <w:jc w:val="both"/>
-        <w:divId w:val="775364983"/>
+        <w:t xml:space="preserve"> separations using computational tools. </w:t>
+      </w:r>
+      <w:r>
+        <w:rPr>
+          <w:rFonts w:asciiTheme="majorHAnsi" w:eastAsia="Times New Roman" w:hAnsiTheme="majorHAnsi" w:cs="Arial"/>
+          <w:b w:val="0"/>
+          <w:bCs w:val="0"/>
+          <w:i/>
+          <w:sz w:val="20"/>
+          <w:szCs w:val="20"/>
+        </w:rPr>
+        <w:t>Industrial &amp; Engineering Chemistry Research</w:t>
+      </w:r>
+      <w:r>
         <w:rPr>
           <w:rFonts w:asciiTheme="majorHAnsi" w:eastAsia="Times New Roman" w:hAnsiTheme="majorHAnsi" w:cs="Arial"/>
           <w:b w:val="0"/>
@@ -2511,7 +2429,8 @@
           <w:sz w:val="20"/>
           <w:szCs w:val="20"/>
         </w:rPr>
-      </w:pPr>
+        <w:t>, 54(34</w:t>
+      </w:r>
     </w:p>
     <w:p>
       <w:pPr>
@@ -2526,16 +2445,12 @@
           <w:szCs w:val="20"/>
         </w:rPr>
       </w:pPr>
-      <w:r>
-        <w:rPr>
-          <w:rFonts w:asciiTheme="majorHAnsi" w:eastAsia="Times New Roman" w:hAnsiTheme="majorHAnsi" w:cs="Arial"/>
-          <w:bCs w:val="0"/>
-          <w:sz w:val="20"/>
-          <w:szCs w:val="20"/>
-        </w:rPr>
-        <w:t>Sezginel, K. B.</w:t>
-      </w:r>
-      <w:r>
+    </w:p>
+    <w:p>
+      <w:pPr>
+        <w:pStyle w:val="Heading2"/>
+        <w:jc w:val="both"/>
+        <w:divId w:val="775364983"/>
         <w:rPr>
           <w:rFonts w:asciiTheme="majorHAnsi" w:eastAsia="Times New Roman" w:hAnsiTheme="majorHAnsi" w:cs="Arial"/>
           <w:b w:val="0"/>
@@ -2543,9 +2458,16 @@
           <w:sz w:val="20"/>
           <w:szCs w:val="20"/>
         </w:rPr>
-        <w:t xml:space="preserve">, </w:t>
-      </w:r>
-      <w:proofErr w:type="spellStart"/>
+      </w:pPr>
+      <w:r>
+        <w:rPr>
+          <w:rFonts w:asciiTheme="majorHAnsi" w:eastAsia="Times New Roman" w:hAnsiTheme="majorHAnsi" w:cs="Arial"/>
+          <w:bCs w:val="0"/>
+          <w:sz w:val="20"/>
+          <w:szCs w:val="20"/>
+        </w:rPr>
+        <w:t>Sezginel, K. B.</w:t>
+      </w:r>
       <w:r>
         <w:rPr>
           <w:rFonts w:asciiTheme="majorHAnsi" w:eastAsia="Times New Roman" w:hAnsiTheme="majorHAnsi" w:cs="Arial"/>
@@ -2554,9 +2476,19 @@
           <w:sz w:val="20"/>
           <w:szCs w:val="20"/>
         </w:rPr>
-        <w:t>Uzun</w:t>
-      </w:r>
-      <w:proofErr w:type="spellEnd"/>
+        <w:t xml:space="preserve">, Uzun, A., &amp; Keskin, S. (2015). Multivariable linear models of structural parameters to predict methane uptake in metal–organic frameworks. </w:t>
+      </w:r>
+      <w:r>
+        <w:rPr>
+          <w:rFonts w:asciiTheme="majorHAnsi" w:eastAsia="Times New Roman" w:hAnsiTheme="majorHAnsi" w:cs="Arial"/>
+          <w:b w:val="0"/>
+          <w:bCs w:val="0"/>
+          <w:i/>
+          <w:sz w:val="20"/>
+          <w:szCs w:val="20"/>
+        </w:rPr>
+        <w:t>Chemical Engineering Science</w:t>
+      </w:r>
       <w:r>
         <w:rPr>
           <w:rFonts w:asciiTheme="majorHAnsi" w:eastAsia="Times New Roman" w:hAnsiTheme="majorHAnsi" w:cs="Arial"/>
@@ -2565,31 +2497,9 @@
           <w:sz w:val="20"/>
           <w:szCs w:val="20"/>
         </w:rPr>
-        <w:t xml:space="preserve">, A., &amp; </w:t>
-      </w:r>
-      <w:proofErr w:type="spellStart"/>
-      <w:r>
-        <w:rPr>
-          <w:rFonts w:asciiTheme="majorHAnsi" w:eastAsia="Times New Roman" w:hAnsiTheme="majorHAnsi" w:cs="Arial"/>
-          <w:b w:val="0"/>
-          <w:bCs w:val="0"/>
-          <w:sz w:val="20"/>
-          <w:szCs w:val="20"/>
-        </w:rPr>
-        <w:t>Keskin</w:t>
-      </w:r>
-      <w:proofErr w:type="spellEnd"/>
-      <w:r>
-        <w:rPr>
-          <w:rFonts w:asciiTheme="majorHAnsi" w:eastAsia="Times New Roman" w:hAnsiTheme="majorHAnsi" w:cs="Arial"/>
-          <w:b w:val="0"/>
-          <w:bCs w:val="0"/>
-          <w:sz w:val="20"/>
-          <w:szCs w:val="20"/>
-        </w:rPr>
-        <w:t>, S. (2015). Multivariable linear models of structural parameters to predict methane uptake in metal–organic frameworks. Chemical Engineering Science, 124, 125-134.</w:t>
-      </w:r>
-      <w:bookmarkEnd w:id="1"/>
+        <w:t>, 124, 125-134.</w:t>
+      </w:r>
+      <w:bookmarkEnd w:id="2"/>
     </w:p>
     <w:p>
       <w:pPr>
@@ -2701,6 +2611,7 @@
                 <w:color w:val="000000"/>
               </w:rPr>
             </w:pPr>
+            <w:bookmarkStart w:id="3" w:name="_Hlk510514511"/>
             <w:r>
               <w:rPr>
                 <w:rFonts w:asciiTheme="majorHAnsi" w:eastAsia="Times New Roman" w:hAnsiTheme="majorHAnsi" w:cs="Arial"/>
@@ -2710,6 +2621,7 @@
               </w:rPr>
               <w:t xml:space="preserve">Graduate Mentor </w:t>
             </w:r>
+            <w:bookmarkEnd w:id="3"/>
           </w:p>
         </w:tc>
         <w:tc>
@@ -2772,23 +2684,7 @@
                 <w:rFonts w:asciiTheme="majorHAnsi" w:eastAsia="Times New Roman" w:hAnsiTheme="majorHAnsi" w:cs="Arial"/>
                 <w:color w:val="000000"/>
               </w:rPr>
-              <w:t xml:space="preserve"> Materials Lab (</w:t>
-            </w:r>
-            <w:proofErr w:type="spellStart"/>
-            <w:r>
-              <w:rPr>
-                <w:rFonts w:asciiTheme="majorHAnsi" w:eastAsia="Times New Roman" w:hAnsiTheme="majorHAnsi" w:cs="Arial"/>
-                <w:color w:val="000000"/>
-              </w:rPr>
-              <w:t>WilmerLab</w:t>
-            </w:r>
-            <w:proofErr w:type="spellEnd"/>
-            <w:r>
-              <w:rPr>
-                <w:rFonts w:asciiTheme="majorHAnsi" w:eastAsia="Times New Roman" w:hAnsiTheme="majorHAnsi" w:cs="Arial"/>
-                <w:color w:val="000000"/>
-              </w:rPr>
-              <w:t>)</w:t>
+              <w:t xml:space="preserve"> Materials Lab (WilmerLab)</w:t>
             </w:r>
           </w:p>
         </w:tc>
@@ -2938,8 +2834,6 @@
           <w:szCs w:val="24"/>
         </w:rPr>
       </w:pPr>
-      <w:bookmarkStart w:id="2" w:name="_GoBack"/>
-      <w:bookmarkEnd w:id="2"/>
     </w:p>
     <w:tbl>
       <w:tblPr>
@@ -3032,7 +2926,7 @@
               </w:rPr>
               <w:t>ENG 0712 (</w:t>
             </w:r>
-            <w:bookmarkStart w:id="3" w:name="_Hlk484171033"/>
+            <w:bookmarkStart w:id="4" w:name="_Hlk484171033"/>
             <w:r>
               <w:rPr>
                 <w:rFonts w:asciiTheme="majorHAnsi" w:eastAsia="Times New Roman" w:hAnsiTheme="majorHAnsi" w:cs="Arial"/>
@@ -3040,7 +2934,7 @@
               </w:rPr>
               <w:t>Honors Engineering Analysis and Computing</w:t>
             </w:r>
-            <w:bookmarkEnd w:id="3"/>
+            <w:bookmarkEnd w:id="4"/>
             <w:r>
               <w:rPr>
                 <w:rFonts w:asciiTheme="majorHAnsi" w:eastAsia="Times New Roman" w:hAnsiTheme="majorHAnsi" w:cs="Arial"/>
@@ -3248,21 +3142,12 @@
                 <w:color w:val="000000"/>
               </w:rPr>
             </w:pPr>
-            <w:proofErr w:type="spellStart"/>
-            <w:r>
-              <w:rPr>
-                <w:rFonts w:asciiTheme="majorHAnsi" w:eastAsia="Times New Roman" w:hAnsiTheme="majorHAnsi" w:cs="Arial"/>
-                <w:color w:val="000000"/>
-              </w:rPr>
-              <w:t>Koc</w:t>
-            </w:r>
-            <w:proofErr w:type="spellEnd"/>
-            <w:r>
-              <w:rPr>
-                <w:rFonts w:asciiTheme="majorHAnsi" w:eastAsia="Times New Roman" w:hAnsiTheme="majorHAnsi" w:cs="Arial"/>
-                <w:color w:val="000000"/>
-              </w:rPr>
-              <w:t xml:space="preserve"> University, Istanbul, Turkey</w:t>
+            <w:r>
+              <w:rPr>
+                <w:rFonts w:asciiTheme="majorHAnsi" w:eastAsia="Times New Roman" w:hAnsiTheme="majorHAnsi" w:cs="Arial"/>
+                <w:color w:val="000000"/>
+              </w:rPr>
+              <w:t>Koc University, Istanbul, Turkey</w:t>
             </w:r>
           </w:p>
         </w:tc>
@@ -3426,21 +3311,12 @@
                 <w:color w:val="000000"/>
               </w:rPr>
             </w:pPr>
-            <w:proofErr w:type="spellStart"/>
-            <w:r>
-              <w:rPr>
-                <w:rFonts w:asciiTheme="majorHAnsi" w:eastAsia="Times New Roman" w:hAnsiTheme="majorHAnsi" w:cs="Arial"/>
-                <w:color w:val="000000"/>
-              </w:rPr>
-              <w:t>Koc</w:t>
-            </w:r>
-            <w:proofErr w:type="spellEnd"/>
-            <w:r>
-              <w:rPr>
-                <w:rFonts w:asciiTheme="majorHAnsi" w:eastAsia="Times New Roman" w:hAnsiTheme="majorHAnsi" w:cs="Arial"/>
-                <w:color w:val="000000"/>
-              </w:rPr>
-              <w:t xml:space="preserve"> University, Istanbul, Turkey</w:t>
+            <w:r>
+              <w:rPr>
+                <w:rFonts w:asciiTheme="majorHAnsi" w:eastAsia="Times New Roman" w:hAnsiTheme="majorHAnsi" w:cs="Arial"/>
+                <w:color w:val="000000"/>
+              </w:rPr>
+              <w:t>Koc University, Istanbul, Turkey</w:t>
             </w:r>
           </w:p>
         </w:tc>
@@ -3467,23 +3343,7 @@
           <w:rFonts w:asciiTheme="majorHAnsi" w:eastAsia="Times New Roman" w:hAnsiTheme="majorHAnsi" w:cs="Arial"/>
           <w:color w:val="000000"/>
         </w:rPr>
-        <w:t xml:space="preserve">Held weekly meetings with project group members and Prof. Can </w:t>
-      </w:r>
-      <w:proofErr w:type="spellStart"/>
-      <w:r>
-        <w:rPr>
-          <w:rFonts w:asciiTheme="majorHAnsi" w:eastAsia="Times New Roman" w:hAnsiTheme="majorHAnsi" w:cs="Arial"/>
-          <w:color w:val="000000"/>
-        </w:rPr>
-        <w:t>Erkey</w:t>
-      </w:r>
-      <w:proofErr w:type="spellEnd"/>
-      <w:r>
-        <w:rPr>
-          <w:rFonts w:asciiTheme="majorHAnsi" w:eastAsia="Times New Roman" w:hAnsiTheme="majorHAnsi" w:cs="Arial"/>
-          <w:color w:val="000000"/>
-        </w:rPr>
-        <w:t xml:space="preserve"> to discuss the project, assisted the project group members by providing them supportive articles for their project and giving ideas.</w:t>
+        <w:t>Held weekly meetings with project group members and Prof. Can Erkey to discuss the project, assisted the project group members by providing them supportive articles for their project and giving ideas.</w:t>
       </w:r>
     </w:p>
     <w:p>
@@ -3606,21 +3466,12 @@
                 <w:color w:val="000000"/>
               </w:rPr>
             </w:pPr>
-            <w:proofErr w:type="spellStart"/>
-            <w:r>
-              <w:rPr>
-                <w:rFonts w:asciiTheme="majorHAnsi" w:eastAsia="Times New Roman" w:hAnsiTheme="majorHAnsi" w:cs="Arial"/>
-                <w:color w:val="000000"/>
-              </w:rPr>
-              <w:t>Koc</w:t>
-            </w:r>
-            <w:proofErr w:type="spellEnd"/>
-            <w:r>
-              <w:rPr>
-                <w:rFonts w:asciiTheme="majorHAnsi" w:eastAsia="Times New Roman" w:hAnsiTheme="majorHAnsi" w:cs="Arial"/>
-                <w:color w:val="000000"/>
-              </w:rPr>
-              <w:t xml:space="preserve"> University, Istanbul, Turkey</w:t>
+            <w:r>
+              <w:rPr>
+                <w:rFonts w:asciiTheme="majorHAnsi" w:eastAsia="Times New Roman" w:hAnsiTheme="majorHAnsi" w:cs="Arial"/>
+                <w:color w:val="000000"/>
+              </w:rPr>
+              <w:t>Koc University, Istanbul, Turkey</w:t>
             </w:r>
           </w:p>
         </w:tc>
@@ -3716,35 +3567,7 @@
           <w:sz w:val="20"/>
           <w:szCs w:val="20"/>
         </w:rPr>
-        <w:t xml:space="preserve">Attended </w:t>
-      </w:r>
-      <w:r>
-        <w:rPr>
-          <w:rFonts w:asciiTheme="majorHAnsi" w:eastAsia="Times New Roman" w:hAnsiTheme="majorHAnsi" w:cs="Arial"/>
-          <w:b w:val="0"/>
-          <w:sz w:val="20"/>
-          <w:szCs w:val="20"/>
-        </w:rPr>
-        <w:t xml:space="preserve">Foresight Institute </w:t>
-      </w:r>
-      <w:r>
-        <w:rPr>
-          <w:rFonts w:asciiTheme="majorHAnsi" w:eastAsia="Times New Roman" w:hAnsiTheme="majorHAnsi" w:cs="Arial"/>
-          <w:b w:val="0"/>
-          <w:sz w:val="20"/>
-          <w:szCs w:val="20"/>
-        </w:rPr>
-        <w:t xml:space="preserve">2017 Workshop: </w:t>
-      </w:r>
-      <w:r>
-        <w:rPr>
-          <w:rFonts w:asciiTheme="majorHAnsi" w:eastAsia="Times New Roman" w:hAnsiTheme="majorHAnsi" w:cs="Arial"/>
-          <w:b w:val="0"/>
-          <w:i/>
-          <w:sz w:val="20"/>
-          <w:szCs w:val="20"/>
-        </w:rPr>
-        <w:t>Artificial Intelligence for Molecular Machines</w:t>
+        <w:t>Best Graduate Paper Award (Summer `17), Chemical Engineering Department, University of Pittsburgh</w:t>
       </w:r>
     </w:p>
     <w:p>
@@ -3762,7 +3585,6 @@
           <w:szCs w:val="20"/>
         </w:rPr>
       </w:pPr>
-      <w:proofErr w:type="spellStart"/>
       <w:r>
         <w:rPr>
           <w:rFonts w:asciiTheme="majorHAnsi" w:eastAsia="Times New Roman" w:hAnsiTheme="majorHAnsi" w:cs="Arial"/>
@@ -3770,17 +3592,7 @@
           <w:sz w:val="20"/>
           <w:szCs w:val="20"/>
         </w:rPr>
-        <w:t>Innocentive</w:t>
-      </w:r>
-      <w:proofErr w:type="spellEnd"/>
-      <w:r>
-        <w:rPr>
-          <w:rFonts w:asciiTheme="majorHAnsi" w:eastAsia="Times New Roman" w:hAnsiTheme="majorHAnsi" w:cs="Arial"/>
-          <w:b w:val="0"/>
-          <w:sz w:val="20"/>
-          <w:szCs w:val="20"/>
-        </w:rPr>
-        <w:t xml:space="preserve"> challenge entitled </w:t>
+        <w:t xml:space="preserve">Attended Foresight Institute 2017 Workshop: </w:t>
       </w:r>
       <w:r>
         <w:rPr>
@@ -3790,37 +3602,7 @@
           <w:sz w:val="20"/>
           <w:szCs w:val="20"/>
         </w:rPr>
-        <w:t>Chemical Sorbents for Fixed Bed Mercury (Hg</w:t>
-      </w:r>
-      <w:r>
-        <w:rPr>
-          <w:rFonts w:asciiTheme="majorHAnsi" w:eastAsia="Times New Roman" w:hAnsiTheme="majorHAnsi" w:cs="Arial"/>
-          <w:b w:val="0"/>
-          <w:i/>
-          <w:sz w:val="20"/>
-          <w:szCs w:val="20"/>
-          <w:vertAlign w:val="superscript"/>
-        </w:rPr>
-        <w:t>0</w:t>
-      </w:r>
-      <w:r>
-        <w:rPr>
-          <w:rFonts w:asciiTheme="majorHAnsi" w:eastAsia="Times New Roman" w:hAnsiTheme="majorHAnsi" w:cs="Arial"/>
-          <w:b w:val="0"/>
-          <w:i/>
-          <w:sz w:val="20"/>
-          <w:szCs w:val="20"/>
-        </w:rPr>
-        <w:t>) Control</w:t>
-      </w:r>
-      <w:r>
-        <w:rPr>
-          <w:rFonts w:asciiTheme="majorHAnsi" w:eastAsia="Times New Roman" w:hAnsiTheme="majorHAnsi" w:cs="Arial"/>
-          <w:b w:val="0"/>
-          <w:sz w:val="20"/>
-          <w:szCs w:val="20"/>
-        </w:rPr>
-        <w:t xml:space="preserve"> ($5000 prize)</w:t>
+        <w:t>Artificial Intelligence for Molecular Machines</w:t>
       </w:r>
     </w:p>
     <w:p>
@@ -3845,9 +3627,39 @@
           <w:sz w:val="20"/>
           <w:szCs w:val="20"/>
         </w:rPr>
-        <w:t xml:space="preserve">Full Merit Scholarship – </w:t>
-      </w:r>
-      <w:proofErr w:type="spellStart"/>
+        <w:t xml:space="preserve">Innocentive challenge entitled </w:t>
+      </w:r>
+      <w:r>
+        <w:rPr>
+          <w:rFonts w:asciiTheme="majorHAnsi" w:eastAsia="Times New Roman" w:hAnsiTheme="majorHAnsi" w:cs="Arial"/>
+          <w:b w:val="0"/>
+          <w:i/>
+          <w:sz w:val="20"/>
+          <w:szCs w:val="20"/>
+        </w:rPr>
+        <w:t>Chemical Sorbents for Fixed Bed Mercury (Hg</w:t>
+      </w:r>
+      <w:r>
+        <w:rPr>
+          <w:rFonts w:asciiTheme="majorHAnsi" w:eastAsia="Times New Roman" w:hAnsiTheme="majorHAnsi" w:cs="Arial"/>
+          <w:b w:val="0"/>
+          <w:i/>
+          <w:sz w:val="20"/>
+          <w:szCs w:val="20"/>
+          <w:vertAlign w:val="superscript"/>
+        </w:rPr>
+        <w:t>0</w:t>
+      </w:r>
+      <w:r>
+        <w:rPr>
+          <w:rFonts w:asciiTheme="majorHAnsi" w:eastAsia="Times New Roman" w:hAnsiTheme="majorHAnsi" w:cs="Arial"/>
+          <w:b w:val="0"/>
+          <w:i/>
+          <w:sz w:val="20"/>
+          <w:szCs w:val="20"/>
+        </w:rPr>
+        <w:t>) Control</w:t>
+      </w:r>
       <w:r>
         <w:rPr>
           <w:rFonts w:asciiTheme="majorHAnsi" w:eastAsia="Times New Roman" w:hAnsiTheme="majorHAnsi" w:cs="Arial"/>
@@ -3855,26 +3667,7 @@
           <w:sz w:val="20"/>
           <w:szCs w:val="20"/>
         </w:rPr>
-        <w:t>Koc</w:t>
-      </w:r>
-      <w:proofErr w:type="spellEnd"/>
-      <w:r>
-        <w:rPr>
-          <w:rFonts w:asciiTheme="majorHAnsi" w:eastAsia="Times New Roman" w:hAnsiTheme="majorHAnsi" w:cs="Arial"/>
-          <w:b w:val="0"/>
-          <w:sz w:val="20"/>
-          <w:szCs w:val="20"/>
-        </w:rPr>
-        <w:t xml:space="preserve"> University, MS</w:t>
-      </w:r>
-      <w:r>
-        <w:rPr>
-          <w:rFonts w:asciiTheme="majorHAnsi" w:eastAsia="Times New Roman" w:hAnsiTheme="majorHAnsi" w:cs="Arial"/>
-          <w:b w:val="0"/>
-          <w:sz w:val="20"/>
-          <w:szCs w:val="20"/>
-        </w:rPr>
-        <w:t xml:space="preserve"> and BS</w:t>
+        <w:t xml:space="preserve"> ($5000 prize)</w:t>
       </w:r>
     </w:p>
     <w:p>
@@ -3899,8 +3692,68 @@
           <w:sz w:val="20"/>
           <w:szCs w:val="20"/>
         </w:rPr>
+        <w:t>Full Merit Scholarship – Koc University, MS</w:t>
+      </w:r>
+      <w:r>
+        <w:rPr>
+          <w:rFonts w:asciiTheme="majorHAnsi" w:eastAsia="Times New Roman" w:hAnsiTheme="majorHAnsi" w:cs="Arial"/>
+          <w:b w:val="0"/>
+          <w:sz w:val="20"/>
+          <w:szCs w:val="20"/>
+        </w:rPr>
+        <w:t xml:space="preserve"> and BS</w:t>
+      </w:r>
+    </w:p>
+    <w:p>
+      <w:pPr>
+        <w:pStyle w:val="Heading2"/>
+        <w:numPr>
+          <w:ilvl w:val="0"/>
+          <w:numId w:val="14"/>
+        </w:numPr>
+        <w:divId w:val="1787504341"/>
+        <w:rPr>
+          <w:rFonts w:asciiTheme="majorHAnsi" w:eastAsia="Times New Roman" w:hAnsiTheme="majorHAnsi" w:cs="Arial"/>
+          <w:b w:val="0"/>
+          <w:sz w:val="20"/>
+          <w:szCs w:val="20"/>
+        </w:rPr>
+      </w:pPr>
+      <w:r>
+        <w:rPr>
+          <w:rFonts w:asciiTheme="majorHAnsi" w:eastAsia="Times New Roman" w:hAnsiTheme="majorHAnsi" w:cs="Arial"/>
+          <w:b w:val="0"/>
+          <w:sz w:val="20"/>
+          <w:szCs w:val="20"/>
+        </w:rPr>
         <w:t>Best Chemical and Biological Engineering Senior Project Award (Biodiesel Production from Algae Oil)</w:t>
       </w:r>
+    </w:p>
+    <w:p>
+      <w:pPr>
+        <w:pStyle w:val="Heading2"/>
+        <w:ind w:left="720"/>
+        <w:divId w:val="1787504341"/>
+        <w:rPr>
+          <w:rFonts w:asciiTheme="majorHAnsi" w:eastAsia="Times New Roman" w:hAnsiTheme="majorHAnsi" w:cs="Arial"/>
+          <w:b w:val="0"/>
+          <w:sz w:val="20"/>
+          <w:szCs w:val="20"/>
+        </w:rPr>
+      </w:pPr>
+    </w:p>
+    <w:p>
+      <w:pPr>
+        <w:pStyle w:val="Heading2"/>
+        <w:ind w:left="720"/>
+        <w:divId w:val="1787504341"/>
+        <w:rPr>
+          <w:rFonts w:asciiTheme="majorHAnsi" w:eastAsia="Times New Roman" w:hAnsiTheme="majorHAnsi" w:cs="Arial"/>
+          <w:b w:val="0"/>
+          <w:sz w:val="20"/>
+          <w:szCs w:val="20"/>
+        </w:rPr>
+      </w:pPr>
     </w:p>
     <w:p>
       <w:pPr>
@@ -3929,6 +3782,7 @@
           <w:sz w:val="24"/>
           <w:szCs w:val="24"/>
         </w:rPr>
+        <w:lastRenderedPageBreak/>
         <w:t>SKILLS</w:t>
       </w:r>
     </w:p>
@@ -3979,23 +3833,7 @@
           <w:rFonts w:asciiTheme="majorHAnsi" w:hAnsiTheme="majorHAnsi" w:cs="Arial"/>
           <w:color w:val="000000"/>
         </w:rPr>
-        <w:t xml:space="preserve"> TOEFL </w:t>
-      </w:r>
-      <w:proofErr w:type="spellStart"/>
-      <w:r>
-        <w:rPr>
-          <w:rFonts w:asciiTheme="majorHAnsi" w:hAnsiTheme="majorHAnsi" w:cs="Arial"/>
-          <w:color w:val="000000"/>
-        </w:rPr>
-        <w:t>iBT</w:t>
-      </w:r>
-      <w:proofErr w:type="spellEnd"/>
-      <w:r>
-        <w:rPr>
-          <w:rFonts w:asciiTheme="majorHAnsi" w:hAnsiTheme="majorHAnsi" w:cs="Arial"/>
-          <w:color w:val="000000"/>
-        </w:rPr>
-        <w:t xml:space="preserve"> (110</w:t>
+        <w:t xml:space="preserve"> TOEFL iBT (110</w:t>
       </w:r>
       <w:r>
         <w:rPr>
@@ -4084,69 +3922,7 @@
           <w:rFonts w:asciiTheme="majorHAnsi" w:hAnsiTheme="majorHAnsi" w:cs="Arial"/>
           <w:color w:val="000000"/>
         </w:rPr>
-        <w:t xml:space="preserve">Advanced in Python, </w:t>
-      </w:r>
-      <w:proofErr w:type="spellStart"/>
-      <w:r>
-        <w:rPr>
-          <w:rFonts w:asciiTheme="majorHAnsi" w:hAnsiTheme="majorHAnsi" w:cs="Arial"/>
-          <w:color w:val="000000"/>
-        </w:rPr>
-        <w:t>Javascript</w:t>
-      </w:r>
-      <w:proofErr w:type="spellEnd"/>
-      <w:r>
-        <w:rPr>
-          <w:rFonts w:asciiTheme="majorHAnsi" w:hAnsiTheme="majorHAnsi" w:cs="Arial"/>
-          <w:color w:val="000000"/>
-        </w:rPr>
-        <w:t xml:space="preserve">, </w:t>
-      </w:r>
-      <w:proofErr w:type="spellStart"/>
-      <w:r>
-        <w:rPr>
-          <w:rFonts w:asciiTheme="majorHAnsi" w:hAnsiTheme="majorHAnsi" w:cs="Arial"/>
-          <w:color w:val="000000"/>
-        </w:rPr>
-        <w:t>Matlab</w:t>
-      </w:r>
-      <w:proofErr w:type="spellEnd"/>
-      <w:r>
-        <w:rPr>
-          <w:rFonts w:asciiTheme="majorHAnsi" w:hAnsiTheme="majorHAnsi" w:cs="Arial"/>
-          <w:color w:val="000000"/>
-        </w:rPr>
-        <w:t xml:space="preserve"> and computational chemistry</w:t>
-      </w:r>
-      <w:r>
-        <w:rPr>
-          <w:rFonts w:asciiTheme="majorHAnsi" w:hAnsiTheme="majorHAnsi" w:cs="Arial"/>
-          <w:color w:val="000000"/>
-        </w:rPr>
-        <w:t>:</w:t>
-      </w:r>
-      <w:r>
-        <w:rPr>
-          <w:rFonts w:asciiTheme="majorHAnsi" w:hAnsiTheme="majorHAnsi" w:cs="Arial"/>
-          <w:color w:val="000000"/>
-        </w:rPr>
-        <w:t xml:space="preserve"> RASPA, </w:t>
-      </w:r>
-      <w:proofErr w:type="spellStart"/>
-      <w:r>
-        <w:rPr>
-          <w:rFonts w:asciiTheme="majorHAnsi" w:hAnsiTheme="majorHAnsi" w:cs="Arial"/>
-          <w:color w:val="000000"/>
-        </w:rPr>
-        <w:t>Lammps</w:t>
-      </w:r>
-      <w:proofErr w:type="spellEnd"/>
-      <w:r>
-        <w:rPr>
-          <w:rFonts w:asciiTheme="majorHAnsi" w:hAnsiTheme="majorHAnsi" w:cs="Arial"/>
-          <w:color w:val="000000"/>
-        </w:rPr>
-        <w:t>, Orca, Materials Studio,</w:t>
+        <w:t>Advanced in Python, Javascript, Matlab and computational chemistry: RASPA, Lammps, Orca, Materials Studio,</w:t>
       </w:r>
       <w:r>
         <w:rPr>
@@ -4179,7 +3955,9 @@
         <w:ind w:left="1170" w:hanging="1170"/>
         <w:divId w:val="1875462519"/>
         <w:rPr>
+          <w:rStyle w:val="Strong"/>
           <w:rFonts w:asciiTheme="majorHAnsi" w:hAnsiTheme="majorHAnsi" w:cs="Arial"/>
+          <w:b w:val="0"/>
           <w:color w:val="000000"/>
         </w:rPr>
       </w:pPr>
@@ -4207,9 +3985,8 @@
           <w:b w:val="0"/>
           <w:color w:val="000000"/>
         </w:rPr>
-        <w:t>FT-IR (</w:t>
-      </w:r>
-      <w:proofErr w:type="spellStart"/>
+        <w:t xml:space="preserve">FT-IR (Thermo Scientific Nicolet iS10), XRD (Bruker D2 Phaser), </w:t>
+      </w:r>
       <w:r>
         <w:rPr>
           <w:rStyle w:val="Strong"/>
@@ -4217,9 +3994,8 @@
           <w:b w:val="0"/>
           <w:color w:val="000000"/>
         </w:rPr>
-        <w:t>Thermo</w:t>
-      </w:r>
-      <w:proofErr w:type="spellEnd"/>
+        <w:t xml:space="preserve">High Pressure Volumetric Analyzer (Micromeritics HPVA II), </w:t>
+      </w:r>
       <w:r>
         <w:rPr>
           <w:rStyle w:val="Strong"/>
@@ -4227,7 +4003,7 @@
           <w:b w:val="0"/>
           <w:color w:val="000000"/>
         </w:rPr>
-        <w:t xml:space="preserve"> Scientific Nicolet iS10), XRD (Bruker D2 Phaser), </w:t>
+        <w:t xml:space="preserve">Chemisorption Analyzer </w:t>
       </w:r>
       <w:r>
         <w:rPr>
@@ -4236,7 +4012,7 @@
           <w:b w:val="0"/>
           <w:color w:val="000000"/>
         </w:rPr>
-        <w:t xml:space="preserve">High Pressure Volumetric Analyzer (Micromeritics HPVA II), </w:t>
+        <w:t>(Microme</w:t>
       </w:r>
       <w:r>
         <w:rPr>
@@ -4245,7 +4021,7 @@
           <w:b w:val="0"/>
           <w:color w:val="000000"/>
         </w:rPr>
-        <w:t xml:space="preserve">Chemisorption Analyzer </w:t>
+        <w:t>ri</w:t>
       </w:r>
       <w:r>
         <w:rPr>
@@ -4254,7 +4030,7 @@
           <w:b w:val="0"/>
           <w:color w:val="000000"/>
         </w:rPr>
-        <w:t>(Microme</w:t>
+        <w:t>ti</w:t>
       </w:r>
       <w:r>
         <w:rPr>
@@ -4263,7 +4039,7 @@
           <w:b w:val="0"/>
           <w:color w:val="000000"/>
         </w:rPr>
-        <w:t>ri</w:t>
+        <w:t xml:space="preserve">cs Auto Chem II), </w:t>
       </w:r>
       <w:r>
         <w:rPr>
@@ -4272,7 +4048,7 @@
           <w:b w:val="0"/>
           <w:color w:val="000000"/>
         </w:rPr>
-        <w:t>ti</w:t>
+        <w:t xml:space="preserve">TGA, </w:t>
       </w:r>
       <w:r>
         <w:rPr>
@@ -4281,46 +4057,585 @@
           <w:b w:val="0"/>
           <w:color w:val="000000"/>
         </w:rPr>
-        <w:t xml:space="preserve">cs Auto </w:t>
-      </w:r>
-      <w:proofErr w:type="spellStart"/>
-      <w:r>
-        <w:rPr>
-          <w:rStyle w:val="Strong"/>
+        <w:t>Glovebox</w:t>
+      </w:r>
+    </w:p>
+    <w:p>
+      <w:pPr>
+        <w:pStyle w:val="NormalWeb"/>
+        <w:tabs>
+          <w:tab w:val="left" w:pos="708"/>
+          <w:tab w:val="left" w:pos="1170"/>
+          <w:tab w:val="left" w:pos="2124"/>
+          <w:tab w:val="left" w:pos="2832"/>
+          <w:tab w:val="left" w:pos="3540"/>
+          <w:tab w:val="left" w:pos="4248"/>
+          <w:tab w:val="left" w:pos="5247"/>
+        </w:tabs>
+        <w:spacing w:before="0" w:after="0"/>
+        <w:ind w:left="1170" w:hanging="1170"/>
+        <w:divId w:val="1875462519"/>
+        <w:rPr>
           <w:rFonts w:asciiTheme="majorHAnsi" w:hAnsiTheme="majorHAnsi" w:cs="Arial"/>
-          <w:b w:val="0"/>
-          <w:color w:val="000000"/>
-        </w:rPr>
-        <w:t>Chem</w:t>
-      </w:r>
-      <w:proofErr w:type="spellEnd"/>
-      <w:r>
-        <w:rPr>
-          <w:rStyle w:val="Strong"/>
+        </w:rPr>
+      </w:pPr>
+    </w:p>
+    <w:p>
+      <w:pPr>
+        <w:pStyle w:val="Heading2"/>
+        <w:divId w:val="1875462519"/>
+        <w:rPr>
+          <w:rFonts w:asciiTheme="majorHAnsi" w:eastAsia="Times New Roman" w:hAnsiTheme="majorHAnsi" w:cs="Arial"/>
+          <w:sz w:val="24"/>
+          <w:szCs w:val="24"/>
+        </w:rPr>
+      </w:pPr>
+      <w:r>
+        <w:rPr>
+          <w:rFonts w:asciiTheme="majorHAnsi" w:eastAsia="Times New Roman" w:hAnsiTheme="majorHAnsi" w:cs="Arial"/>
+          <w:sz w:val="24"/>
+          <w:szCs w:val="24"/>
+        </w:rPr>
+        <w:t>PERSONAL</w:t>
+      </w:r>
+    </w:p>
+    <w:p>
+      <w:pPr>
+        <w:pStyle w:val="ListParagraph"/>
+        <w:numPr>
+          <w:ilvl w:val="0"/>
+          <w:numId w:val="10"/>
+        </w:numPr>
+        <w:spacing w:before="0" w:after="0"/>
+        <w:divId w:val="1875462519"/>
+        <w:rPr>
+          <w:rFonts w:asciiTheme="majorHAnsi" w:eastAsia="Times New Roman" w:hAnsiTheme="majorHAnsi" w:cs="Arial"/>
+        </w:rPr>
+      </w:pPr>
+      <w:r>
+        <w:rPr>
+          <w:rFonts w:asciiTheme="majorHAnsi" w:eastAsia="Times New Roman" w:hAnsiTheme="majorHAnsi" w:cs="Arial"/>
+          <w:color w:val="000000"/>
+        </w:rPr>
+        <w:t xml:space="preserve">Interested in electronic and jazz </w:t>
+      </w:r>
+      <w:r>
+        <w:rPr>
+          <w:rFonts w:asciiTheme="majorHAnsi" w:eastAsia="Times New Roman" w:hAnsiTheme="majorHAnsi" w:cs="Arial"/>
+        </w:rPr>
+        <w:t>music (</w:t>
+      </w:r>
+      <w:hyperlink r:id="rId9" w:history="1">
+        <w:r>
+          <w:rPr>
+            <w:rStyle w:val="Hyperlink"/>
+            <w:rFonts w:asciiTheme="majorHAnsi" w:eastAsia="Times New Roman" w:hAnsiTheme="majorHAnsi" w:cs="Arial"/>
+            <w:color w:val="auto"/>
+          </w:rPr>
+          <w:t>https://soundcloud.com/kbs_music</w:t>
+        </w:r>
+      </w:hyperlink>
+      <w:r>
+        <w:rPr>
+          <w:rFonts w:asciiTheme="majorHAnsi" w:eastAsia="Times New Roman" w:hAnsiTheme="majorHAnsi" w:cs="Arial"/>
+        </w:rPr>
+        <w:t>)</w:t>
+      </w:r>
+    </w:p>
+    <w:p>
+      <w:pPr>
+        <w:pStyle w:val="ListParagraph"/>
+        <w:numPr>
+          <w:ilvl w:val="0"/>
+          <w:numId w:val="10"/>
+        </w:numPr>
+        <w:spacing w:before="0" w:after="0"/>
+        <w:divId w:val="1875462519"/>
+        <w:rPr>
+          <w:rFonts w:asciiTheme="majorHAnsi" w:eastAsia="Times New Roman" w:hAnsiTheme="majorHAnsi" w:cs="Arial"/>
+          <w:color w:val="000000"/>
+        </w:rPr>
+      </w:pPr>
+      <w:r>
+        <w:rPr>
+          <w:rFonts w:asciiTheme="majorHAnsi" w:eastAsia="Times New Roman" w:hAnsiTheme="majorHAnsi" w:cs="Arial"/>
+          <w:color w:val="000000"/>
+        </w:rPr>
+        <w:t xml:space="preserve">3-D printing, </w:t>
+      </w:r>
+      <w:r>
+        <w:rPr>
+          <w:rFonts w:asciiTheme="majorHAnsi" w:eastAsia="Times New Roman" w:hAnsiTheme="majorHAnsi" w:cs="Arial"/>
+          <w:color w:val="000000"/>
+        </w:rPr>
+        <w:t>Rasberry PI</w:t>
+      </w:r>
+      <w:r>
+        <w:rPr>
+          <w:rFonts w:asciiTheme="majorHAnsi" w:eastAsia="Times New Roman" w:hAnsiTheme="majorHAnsi" w:cs="Arial"/>
+          <w:color w:val="000000"/>
+        </w:rPr>
+        <w:t>, w</w:t>
+      </w:r>
+      <w:r>
+        <w:rPr>
+          <w:rFonts w:asciiTheme="majorHAnsi" w:eastAsia="Times New Roman" w:hAnsiTheme="majorHAnsi" w:cs="Arial"/>
+          <w:color w:val="000000"/>
+        </w:rPr>
+        <w:t xml:space="preserve">oodworking, </w:t>
+      </w:r>
+      <w:r>
+        <w:rPr>
+          <w:rFonts w:asciiTheme="majorHAnsi" w:eastAsia="Times New Roman" w:hAnsiTheme="majorHAnsi" w:cs="Arial"/>
+          <w:color w:val="000000"/>
+        </w:rPr>
+        <w:t>running</w:t>
+      </w:r>
+    </w:p>
+    <w:p>
+      <w:pPr>
+        <w:pStyle w:val="ListParagraph"/>
+        <w:numPr>
+          <w:ilvl w:val="0"/>
+          <w:numId w:val="10"/>
+        </w:numPr>
+        <w:spacing w:before="0" w:after="0"/>
+        <w:divId w:val="1875462519"/>
+        <w:rPr>
+          <w:rFonts w:asciiTheme="majorHAnsi" w:eastAsia="Times New Roman" w:hAnsiTheme="majorHAnsi" w:cs="Arial"/>
+          <w:color w:val="000000"/>
+        </w:rPr>
+      </w:pPr>
+      <w:r>
+        <w:rPr>
+          <w:rFonts w:asciiTheme="majorHAnsi" w:eastAsia="Times New Roman" w:hAnsiTheme="majorHAnsi" w:cs="Arial"/>
+          <w:color w:val="000000"/>
+        </w:rPr>
+        <w:t xml:space="preserve">Favorite Writers: Ray Kurzweil, </w:t>
+      </w:r>
+      <w:r>
+        <w:rPr>
+          <w:rFonts w:asciiTheme="majorHAnsi" w:eastAsia="Times New Roman" w:hAnsiTheme="majorHAnsi" w:cs="Arial"/>
+          <w:color w:val="000000"/>
+        </w:rPr>
+        <w:t>Eric Drexler, Franz Kafka</w:t>
+      </w:r>
+    </w:p>
+    <w:p>
+      <w:pPr>
+        <w:spacing w:before="0" w:after="0"/>
+        <w:divId w:val="1875462519"/>
+        <w:rPr>
+          <w:rFonts w:asciiTheme="majorHAnsi" w:eastAsia="Times New Roman" w:hAnsiTheme="majorHAnsi" w:cs="Arial"/>
+          <w:color w:val="000000"/>
+        </w:rPr>
+      </w:pPr>
+    </w:p>
+    <w:p>
+      <w:pPr>
+        <w:pStyle w:val="Heading2"/>
+        <w:divId w:val="1875462519"/>
+        <w:rPr>
+          <w:rFonts w:asciiTheme="majorHAnsi" w:eastAsia="Times New Roman" w:hAnsiTheme="majorHAnsi" w:cs="Arial"/>
+          <w:sz w:val="24"/>
+          <w:szCs w:val="24"/>
+        </w:rPr>
+      </w:pPr>
+      <w:r>
+        <w:rPr>
+          <w:rFonts w:asciiTheme="majorHAnsi" w:eastAsia="Times New Roman" w:hAnsiTheme="majorHAnsi" w:cs="Arial"/>
+          <w:sz w:val="24"/>
+          <w:szCs w:val="24"/>
+        </w:rPr>
+        <w:t>REFERENCES</w:t>
+      </w:r>
+    </w:p>
+    <w:p>
+      <w:pPr>
+        <w:spacing w:before="0" w:after="0"/>
+        <w:divId w:val="1875462519"/>
+        <w:rPr>
+          <w:rFonts w:asciiTheme="majorHAnsi" w:eastAsia="Times New Roman" w:hAnsiTheme="majorHAnsi" w:cs="Arial"/>
+          <w:color w:val="000000"/>
+        </w:rPr>
+      </w:pPr>
+      <w:r>
+        <w:rPr>
+          <w:rFonts w:asciiTheme="majorHAnsi" w:eastAsia="Times New Roman" w:hAnsiTheme="majorHAnsi" w:cs="Arial"/>
+          <w:b/>
+          <w:color w:val="000000"/>
+        </w:rPr>
+        <w:t>Christopher E. Wilmer</w:t>
+      </w:r>
+    </w:p>
+    <w:p>
+      <w:pPr>
+        <w:spacing w:before="0" w:after="0"/>
+        <w:divId w:val="1875462519"/>
+        <w:rPr>
+          <w:rFonts w:asciiTheme="majorHAnsi" w:eastAsia="Times New Roman" w:hAnsiTheme="majorHAnsi" w:cs="Arial"/>
+          <w:color w:val="000000"/>
+        </w:rPr>
+      </w:pPr>
+      <w:r>
+        <w:rPr>
+          <w:rFonts w:asciiTheme="majorHAnsi" w:eastAsia="Times New Roman" w:hAnsiTheme="majorHAnsi" w:cs="Arial"/>
+          <w:color w:val="000000"/>
+        </w:rPr>
+        <w:t>Asst. Professor of Chemical and Petroleum Engineering, University of Pittsburgh</w:t>
+      </w:r>
+    </w:p>
+    <w:p>
+      <w:pPr>
+        <w:spacing w:before="0" w:after="0"/>
+        <w:divId w:val="1875462519"/>
+        <w:rPr>
+          <w:rFonts w:asciiTheme="majorHAnsi" w:eastAsia="Times New Roman" w:hAnsiTheme="majorHAnsi" w:cs="Arial"/>
+          <w:color w:val="000000"/>
+        </w:rPr>
+      </w:pPr>
+      <w:r>
+        <w:rPr>
+          <w:rFonts w:asciiTheme="majorHAnsi" w:eastAsia="Times New Roman" w:hAnsiTheme="majorHAnsi" w:cs="Arial"/>
+          <w:color w:val="000000"/>
+        </w:rPr>
+        <w:t>+1 (</w:t>
+      </w:r>
+      <w:r>
+        <w:rPr>
+          <w:rFonts w:asciiTheme="majorHAnsi" w:eastAsia="Times New Roman" w:hAnsiTheme="majorHAnsi" w:cs="Arial"/>
+          <w:color w:val="000000"/>
+        </w:rPr>
+        <w:t>412</w:t>
+      </w:r>
+      <w:r>
+        <w:rPr>
+          <w:rFonts w:asciiTheme="majorHAnsi" w:eastAsia="Times New Roman" w:hAnsiTheme="majorHAnsi" w:cs="Arial"/>
+          <w:color w:val="000000"/>
+        </w:rPr>
+        <w:t xml:space="preserve">) </w:t>
+      </w:r>
+      <w:r>
+        <w:rPr>
+          <w:rFonts w:asciiTheme="majorHAnsi" w:eastAsia="Times New Roman" w:hAnsiTheme="majorHAnsi" w:cs="Arial"/>
+          <w:color w:val="000000"/>
+        </w:rPr>
+        <w:t>624-963</w:t>
+      </w:r>
+      <w:r>
+        <w:rPr>
+          <w:rFonts w:asciiTheme="majorHAnsi" w:eastAsia="Times New Roman" w:hAnsiTheme="majorHAnsi" w:cs="Arial"/>
+        </w:rPr>
+        <w:t xml:space="preserve">9, </w:t>
+      </w:r>
+      <w:hyperlink r:id="rId10" w:history="1">
+        <w:r>
+          <w:rPr>
+            <w:rStyle w:val="Hyperlink"/>
+            <w:rFonts w:asciiTheme="majorHAnsi" w:eastAsia="Times New Roman" w:hAnsiTheme="majorHAnsi" w:cs="Arial"/>
+            <w:color w:val="auto"/>
+            <w:u w:val="none"/>
+          </w:rPr>
+          <w:t>wilmer@pitt.edu</w:t>
+        </w:r>
+      </w:hyperlink>
+    </w:p>
+    <w:p>
+      <w:pPr>
+        <w:spacing w:before="0" w:after="0"/>
+        <w:divId w:val="1875462519"/>
+        <w:rPr>
+          <w:rFonts w:asciiTheme="majorHAnsi" w:eastAsia="Times New Roman" w:hAnsiTheme="majorHAnsi" w:cs="Arial"/>
+          <w:color w:val="000000"/>
+        </w:rPr>
+      </w:pPr>
+      <w:r>
+        <w:rPr>
+          <w:rFonts w:asciiTheme="majorHAnsi" w:eastAsia="Times New Roman" w:hAnsiTheme="majorHAnsi" w:cs="Arial"/>
+          <w:b/>
+          <w:color w:val="000000"/>
+        </w:rPr>
+        <w:t>John A. Keith</w:t>
+      </w:r>
+    </w:p>
+    <w:p>
+      <w:pPr>
+        <w:spacing w:before="0" w:after="0"/>
+        <w:divId w:val="1875462519"/>
+        <w:rPr>
+          <w:rFonts w:asciiTheme="majorHAnsi" w:eastAsia="Times New Roman" w:hAnsiTheme="majorHAnsi" w:cs="Arial"/>
+          <w:color w:val="000000"/>
+        </w:rPr>
+      </w:pPr>
+      <w:r>
+        <w:rPr>
+          <w:rFonts w:asciiTheme="majorHAnsi" w:eastAsia="Times New Roman" w:hAnsiTheme="majorHAnsi" w:cs="Arial"/>
+          <w:color w:val="000000"/>
+        </w:rPr>
+        <w:t>Asst. Professor of Chemical and Petroleum Engineering, University of Pittsburgh</w:t>
+      </w:r>
+    </w:p>
+    <w:p>
+      <w:pPr>
+        <w:spacing w:before="0" w:after="0"/>
+        <w:divId w:val="1875462519"/>
+        <w:rPr>
+          <w:rFonts w:asciiTheme="majorHAnsi" w:eastAsia="Times New Roman" w:hAnsiTheme="majorHAnsi" w:cs="Arial"/>
+          <w:color w:val="000000"/>
+        </w:rPr>
+      </w:pPr>
+      <w:r>
+        <w:rPr>
+          <w:rFonts w:asciiTheme="majorHAnsi" w:eastAsia="Times New Roman" w:hAnsiTheme="majorHAnsi" w:cs="Arial"/>
+          <w:color w:val="000000"/>
+        </w:rPr>
+        <w:t>+1 (</w:t>
+      </w:r>
+      <w:r>
+        <w:rPr>
+          <w:rFonts w:asciiTheme="majorHAnsi" w:eastAsia="Times New Roman" w:hAnsiTheme="majorHAnsi" w:cs="Arial"/>
+          <w:color w:val="000000"/>
+        </w:rPr>
+        <w:t>412</w:t>
+      </w:r>
+      <w:r>
+        <w:rPr>
+          <w:rFonts w:asciiTheme="majorHAnsi" w:eastAsia="Times New Roman" w:hAnsiTheme="majorHAnsi" w:cs="Arial"/>
+          <w:color w:val="000000"/>
+        </w:rPr>
+        <w:t>) 624-7016, jakeith@pitt.edu</w:t>
+      </w:r>
+    </w:p>
+    <w:p>
+      <w:pPr>
+        <w:spacing w:before="0" w:after="0"/>
+        <w:divId w:val="1875462519"/>
+        <w:rPr>
+          <w:rFonts w:asciiTheme="majorHAnsi" w:eastAsia="Times New Roman" w:hAnsiTheme="majorHAnsi" w:cs="Arial"/>
+          <w:color w:val="000000"/>
+        </w:rPr>
+      </w:pPr>
+      <w:r>
+        <w:rPr>
+          <w:rFonts w:asciiTheme="majorHAnsi" w:eastAsia="Times New Roman" w:hAnsiTheme="majorHAnsi" w:cs="Arial"/>
+          <w:b/>
+          <w:color w:val="000000"/>
+        </w:rPr>
+        <w:t xml:space="preserve">Christopher </w:t>
+      </w:r>
+      <w:r>
+        <w:rPr>
+          <w:rFonts w:asciiTheme="majorHAnsi" w:eastAsia="Times New Roman" w:hAnsiTheme="majorHAnsi" w:cs="Arial"/>
+          <w:b/>
+          <w:color w:val="000000"/>
+        </w:rPr>
+        <w:t>Brown</w:t>
+      </w:r>
+    </w:p>
+    <w:p>
+      <w:pPr>
+        <w:spacing w:before="0" w:after="0"/>
+        <w:divId w:val="1875462519"/>
+        <w:rPr>
+          <w:rFonts w:asciiTheme="majorHAnsi" w:eastAsia="Times New Roman" w:hAnsiTheme="majorHAnsi" w:cs="Arial"/>
+          <w:color w:val="000000"/>
+        </w:rPr>
+      </w:pPr>
+      <w:r>
+        <w:rPr>
+          <w:rFonts w:asciiTheme="majorHAnsi" w:eastAsia="Times New Roman" w:hAnsiTheme="majorHAnsi" w:cs="Arial"/>
+          <w:color w:val="000000"/>
+        </w:rPr>
+        <w:t>Asst. Professor, School of Health and Rehabilitation Sciences, University of Pittsburgh</w:t>
+      </w:r>
+    </w:p>
+    <w:p>
+      <w:pPr>
+        <w:spacing w:before="0" w:after="0"/>
+        <w:divId w:val="1875462519"/>
+        <w:rPr>
+          <w:rFonts w:asciiTheme="majorHAnsi" w:eastAsia="Times New Roman" w:hAnsiTheme="majorHAnsi" w:cs="Arial"/>
+          <w:color w:val="000000"/>
+        </w:rPr>
+      </w:pPr>
+      <w:r>
+        <w:rPr>
+          <w:rFonts w:asciiTheme="majorHAnsi" w:eastAsia="Times New Roman" w:hAnsiTheme="majorHAnsi" w:cs="Arial"/>
+          <w:color w:val="000000"/>
+        </w:rPr>
+        <w:t>+1 (</w:t>
+      </w:r>
+      <w:r>
+        <w:rPr>
+          <w:rFonts w:asciiTheme="majorHAnsi" w:eastAsia="Times New Roman" w:hAnsiTheme="majorHAnsi" w:cs="Arial"/>
+          <w:color w:val="000000"/>
+        </w:rPr>
+        <w:t>412</w:t>
+      </w:r>
+      <w:r>
+        <w:rPr>
+          <w:rFonts w:asciiTheme="majorHAnsi" w:eastAsia="Times New Roman" w:hAnsiTheme="majorHAnsi" w:cs="Arial"/>
+          <w:color w:val="000000"/>
+        </w:rPr>
+        <w:t xml:space="preserve">) </w:t>
+      </w:r>
+      <w:r>
+        <w:rPr>
+          <w:rFonts w:asciiTheme="majorHAnsi" w:eastAsia="Times New Roman" w:hAnsiTheme="majorHAnsi" w:cs="Arial"/>
+          <w:color w:val="000000"/>
+        </w:rPr>
+        <w:t>383-6546</w:t>
+      </w:r>
+      <w:r>
+        <w:rPr>
+          <w:rFonts w:asciiTheme="majorHAnsi" w:eastAsia="Times New Roman" w:hAnsiTheme="majorHAnsi" w:cs="Arial"/>
+          <w:color w:val="000000"/>
+        </w:rPr>
+        <w:t>, cbrown1@pitt.edu</w:t>
+      </w:r>
+    </w:p>
+    <w:p>
+      <w:pPr>
+        <w:spacing w:before="0" w:after="0"/>
+        <w:divId w:val="1875462519"/>
+        <w:rPr>
+          <w:rFonts w:asciiTheme="majorHAnsi" w:eastAsia="Times New Roman" w:hAnsiTheme="majorHAnsi" w:cs="Arial"/>
+          <w:color w:val="000000"/>
+        </w:rPr>
+      </w:pPr>
+      <w:r>
+        <w:rPr>
+          <w:rFonts w:asciiTheme="majorHAnsi" w:eastAsia="Times New Roman" w:hAnsiTheme="majorHAnsi" w:cs="Arial"/>
+          <w:b/>
+          <w:color w:val="000000"/>
+        </w:rPr>
+        <w:t>Seda Keskin</w:t>
+      </w:r>
+    </w:p>
+    <w:p>
+      <w:pPr>
+        <w:spacing w:before="0" w:after="0"/>
+        <w:divId w:val="1875462519"/>
+        <w:rPr>
+          <w:rFonts w:asciiTheme="majorHAnsi" w:eastAsia="Times New Roman" w:hAnsiTheme="majorHAnsi" w:cs="Arial"/>
+          <w:color w:val="000000"/>
+        </w:rPr>
+      </w:pPr>
+      <w:r>
+        <w:rPr>
+          <w:rFonts w:asciiTheme="majorHAnsi" w:eastAsia="Times New Roman" w:hAnsiTheme="majorHAnsi" w:cs="Arial"/>
+          <w:color w:val="000000"/>
+        </w:rPr>
+        <w:t>Assoc. Professor of Chemical and Biological Engineering, Koc University, Istanbul, Turkey</w:t>
+      </w:r>
+    </w:p>
+    <w:p>
+      <w:pPr>
+        <w:spacing w:before="0" w:after="0"/>
+        <w:divId w:val="1875462519"/>
+        <w:rPr>
+          <w:rFonts w:asciiTheme="majorHAnsi" w:eastAsia="Times New Roman" w:hAnsiTheme="majorHAnsi" w:cs="Arial"/>
+          <w:color w:val="000000"/>
+          <w:lang w:val="es-ES"/>
+        </w:rPr>
+      </w:pPr>
+      <w:r>
+        <w:rPr>
+          <w:rFonts w:asciiTheme="majorHAnsi" w:eastAsia="Times New Roman" w:hAnsiTheme="majorHAnsi" w:cs="Arial"/>
+          <w:color w:val="000000"/>
+          <w:lang w:val="es-ES"/>
+        </w:rPr>
+        <w:t>+90 (212) 338-1362, skeskin@ku.edu.tr</w:t>
+      </w:r>
+    </w:p>
+    <w:p>
+      <w:pPr>
+        <w:spacing w:before="0" w:after="0"/>
+        <w:divId w:val="1875462519"/>
+        <w:rPr>
+          <w:rFonts w:asciiTheme="majorHAnsi" w:eastAsia="Times New Roman" w:hAnsiTheme="majorHAnsi" w:cs="Arial"/>
+          <w:color w:val="000000"/>
+          <w:lang w:val="es-ES"/>
+        </w:rPr>
+      </w:pPr>
+      <w:r>
+        <w:rPr>
+          <w:rFonts w:asciiTheme="majorHAnsi" w:eastAsia="Times New Roman" w:hAnsiTheme="majorHAnsi" w:cs="Arial"/>
+          <w:b/>
+          <w:color w:val="000000"/>
+          <w:lang w:val="es-ES"/>
+        </w:rPr>
+        <w:t>Alper Uzun</w:t>
+      </w:r>
+    </w:p>
+    <w:p>
+      <w:pPr>
+        <w:spacing w:before="0" w:after="0"/>
+        <w:divId w:val="1875462519"/>
+        <w:rPr>
+          <w:rFonts w:asciiTheme="majorHAnsi" w:eastAsia="Times New Roman" w:hAnsiTheme="majorHAnsi" w:cs="Arial"/>
+          <w:color w:val="000000"/>
+        </w:rPr>
+      </w:pPr>
+      <w:r>
+        <w:rPr>
+          <w:rFonts w:asciiTheme="majorHAnsi" w:eastAsia="Times New Roman" w:hAnsiTheme="majorHAnsi" w:cs="Arial"/>
+          <w:color w:val="000000"/>
+        </w:rPr>
+        <w:t xml:space="preserve">Asst. </w:t>
+      </w:r>
+      <w:r>
+        <w:rPr>
+          <w:rFonts w:asciiTheme="majorHAnsi" w:eastAsia="Times New Roman" w:hAnsiTheme="majorHAnsi" w:cs="Arial"/>
+          <w:color w:val="000000"/>
+        </w:rPr>
+        <w:t>Professor of Chemical and Biological Engineering, Koc University, Istanbul, Turkey</w:t>
+      </w:r>
+    </w:p>
+    <w:p>
+      <w:pPr>
+        <w:spacing w:before="0" w:after="0"/>
+        <w:divId w:val="1875462519"/>
+        <w:rPr>
+          <w:rFonts w:asciiTheme="majorHAnsi" w:eastAsia="Times New Roman" w:hAnsiTheme="majorHAnsi" w:cs="Arial"/>
+          <w:color w:val="000000"/>
+        </w:rPr>
+      </w:pPr>
+      <w:r>
+        <w:rPr>
+          <w:rFonts w:asciiTheme="majorHAnsi" w:eastAsia="Times New Roman" w:hAnsiTheme="majorHAnsi" w:cs="Arial"/>
+          <w:color w:val="000000"/>
+        </w:rPr>
+        <w:t>+90 (212) 338-1754</w:t>
+      </w:r>
+      <w:r>
+        <w:rPr>
+          <w:rFonts w:asciiTheme="majorHAnsi" w:eastAsia="Times New Roman" w:hAnsiTheme="majorHAnsi" w:cs="Arial"/>
+          <w:color w:val="000000"/>
+        </w:rPr>
+        <w:t>, auzun@ku.edu.tr</w:t>
+      </w:r>
+    </w:p>
+    <w:p>
+      <w:pPr>
+        <w:pStyle w:val="NormalWeb"/>
+        <w:tabs>
+          <w:tab w:val="left" w:pos="708"/>
+          <w:tab w:val="left" w:pos="1170"/>
+          <w:tab w:val="left" w:pos="2124"/>
+          <w:tab w:val="left" w:pos="2832"/>
+          <w:tab w:val="left" w:pos="3540"/>
+          <w:tab w:val="left" w:pos="4248"/>
+          <w:tab w:val="left" w:pos="5247"/>
+        </w:tabs>
+        <w:spacing w:before="0" w:after="0"/>
+        <w:ind w:left="1170" w:hanging="1170"/>
+        <w:divId w:val="1875462519"/>
+        <w:rPr>
           <w:rFonts w:asciiTheme="majorHAnsi" w:hAnsiTheme="majorHAnsi" w:cs="Arial"/>
-          <w:b w:val="0"/>
-          <w:color w:val="000000"/>
-        </w:rPr>
-        <w:t xml:space="preserve"> II), </w:t>
-      </w:r>
-      <w:r>
-        <w:rPr>
-          <w:rStyle w:val="Strong"/>
-          <w:rFonts w:asciiTheme="majorHAnsi" w:hAnsiTheme="majorHAnsi" w:cs="Arial"/>
-          <w:b w:val="0"/>
-          <w:color w:val="000000"/>
-        </w:rPr>
-        <w:t xml:space="preserve">TGA, </w:t>
-      </w:r>
-      <w:r>
-        <w:rPr>
-          <w:rStyle w:val="Strong"/>
-          <w:rFonts w:asciiTheme="majorHAnsi" w:hAnsiTheme="majorHAnsi" w:cs="Arial"/>
-          <w:b w:val="0"/>
-          <w:color w:val="000000"/>
-        </w:rPr>
-        <w:t>Glovebox</w:t>
-      </w:r>
+          <w:color w:val="000000"/>
+        </w:rPr>
+      </w:pPr>
     </w:p>
     <w:sectPr>
       <w:pgSz w:w="12240" w:h="15840"/>
@@ -4332,6 +4647,56 @@
 </w:document>
 </file>
 
+<file path=word/endnotes.xml><?xml version="1.0" encoding="utf-8"?>
+<w:endnotes xmlns:wpc="http://schemas.microsoft.com/office/word/2010/wordprocessingCanvas" xmlns:cx="http://schemas.microsoft.com/office/drawing/2014/chartex" xmlns:cx1="http://schemas.microsoft.com/office/drawing/2015/9/8/chartex" xmlns:cx2="http://schemas.microsoft.com/office/drawing/2015/10/21/chartex" xmlns:cx3="http://schemas.microsoft.com/office/drawing/2016/5/9/chartex" xmlns:cx4="http://schemas.microsoft.com/office/drawing/2016/5/10/chartex" xmlns:cx5="http://schemas.microsoft.com/office/drawing/2016/5/11/chartex" xmlns:cx6="http://schemas.microsoft.com/office/drawing/2016/5/12/chartex" xmlns:cx7="http://schemas.microsoft.com/office/drawing/2016/5/13/chartex" xmlns:cx8="http://schemas.microsoft.com/office/drawing/2016/5/14/chartex" xmlns:mc="http://schemas.openxmlformats.org/markup-compatibility/2006" xmlns:aink="http://schemas.microsoft.com/office/drawing/2016/ink" xmlns:am3d="http://schemas.microsoft.com/office/drawing/2017/model3d" xmlns:o="urn:schemas-microsoft-com:office:office" xmlns:r="http://schemas.openxmlformats.org/officeDocument/2006/relationships" xmlns:m="http://schemas.openxmlformats.org/officeDocument/2006/math" xmlns:v="urn:schemas-microsoft-com:vml" xmlns:wp14="http://schemas.microsoft.com/office/word/2010/wordprocessingDrawing" xmlns:wp="http://schemas.openxmlformats.org/drawingml/2006/wordprocessingDrawing" xmlns:w10="urn:schemas-microsoft-com:office:word" xmlns:w="http://schemas.openxmlformats.org/wordprocessingml/2006/main" xmlns:w14="http://schemas.microsoft.com/office/word/2010/wordml" xmlns:w15="http://schemas.microsoft.com/office/word/2012/wordml" xmlns:w16cid="http://schemas.microsoft.com/office/word/2016/wordml/cid" xmlns:w16se="http://schemas.microsoft.com/office/word/2015/wordml/symex" xmlns:wpg="http://schemas.microsoft.com/office/word/2010/wordprocessingGroup" xmlns:wpi="http://schemas.microsoft.com/office/word/2010/wordprocessingInk" xmlns:wne="http://schemas.microsoft.com/office/word/2006/wordml" xmlns:wps="http://schemas.microsoft.com/office/word/2010/wordprocessingShape" mc:Ignorable="w14 w15 w16se w16cid wp14">
+  <w:endnote w:type="separator" w:id="-1">
+    <w:p>
+      <w:pPr>
+        <w:spacing w:before="0" w:after="0"/>
+      </w:pPr>
+      <w:r>
+        <w:separator/>
+      </w:r>
+    </w:p>
+  </w:endnote>
+  <w:endnote w:type="continuationSeparator" w:id="0">
+    <w:p>
+      <w:pPr>
+        <w:spacing w:before="0" w:after="0"/>
+      </w:pPr>
+      <w:r>
+        <w:continuationSeparator/>
+      </w:r>
+    </w:p>
+  </w:endnote>
+</w:endnotes>
+</file>
+
+<file path=word/footnotes.xml><?xml version="1.0" encoding="utf-8"?>
+<w:footnotes xmlns:wpc="http://schemas.microsoft.com/office/word/2010/wordprocessingCanvas" xmlns:cx="http://schemas.microsoft.com/office/drawing/2014/chartex" xmlns:cx1="http://schemas.microsoft.com/office/drawing/2015/9/8/chartex" xmlns:cx2="http://schemas.microsoft.com/office/drawing/2015/10/21/chartex" xmlns:cx3="http://schemas.microsoft.com/office/drawing/2016/5/9/chartex" xmlns:cx4="http://schemas.microsoft.com/office/drawing/2016/5/10/chartex" xmlns:cx5="http://schemas.microsoft.com/office/drawing/2016/5/11/chartex" xmlns:cx6="http://schemas.microsoft.com/office/drawing/2016/5/12/chartex" xmlns:cx7="http://schemas.microsoft.com/office/drawing/2016/5/13/chartex" xmlns:cx8="http://schemas.microsoft.com/office/drawing/2016/5/14/chartex" xmlns:mc="http://schemas.openxmlformats.org/markup-compatibility/2006" xmlns:aink="http://schemas.microsoft.com/office/drawing/2016/ink" xmlns:am3d="http://schemas.microsoft.com/office/drawing/2017/model3d" xmlns:o="urn:schemas-microsoft-com:office:office" xmlns:r="http://schemas.openxmlformats.org/officeDocument/2006/relationships" xmlns:m="http://schemas.openxmlformats.org/officeDocument/2006/math" xmlns:v="urn:schemas-microsoft-com:vml" xmlns:wp14="http://schemas.microsoft.com/office/word/2010/wordprocessingDrawing" xmlns:wp="http://schemas.openxmlformats.org/drawingml/2006/wordprocessingDrawing" xmlns:w10="urn:schemas-microsoft-com:office:word" xmlns:w="http://schemas.openxmlformats.org/wordprocessingml/2006/main" xmlns:w14="http://schemas.microsoft.com/office/word/2010/wordml" xmlns:w15="http://schemas.microsoft.com/office/word/2012/wordml" xmlns:w16cid="http://schemas.microsoft.com/office/word/2016/wordml/cid" xmlns:w16se="http://schemas.microsoft.com/office/word/2015/wordml/symex" xmlns:wpg="http://schemas.microsoft.com/office/word/2010/wordprocessingGroup" xmlns:wpi="http://schemas.microsoft.com/office/word/2010/wordprocessingInk" xmlns:wne="http://schemas.microsoft.com/office/word/2006/wordml" xmlns:wps="http://schemas.microsoft.com/office/word/2010/wordprocessingShape" mc:Ignorable="w14 w15 w16se w16cid wp14">
+  <w:footnote w:type="separator" w:id="-1">
+    <w:p>
+      <w:pPr>
+        <w:spacing w:before="0" w:after="0"/>
+      </w:pPr>
+      <w:r>
+        <w:separator/>
+      </w:r>
+    </w:p>
+  </w:footnote>
+  <w:footnote w:type="continuationSeparator" w:id="0">
+    <w:p>
+      <w:pPr>
+        <w:spacing w:before="0" w:after="0"/>
+      </w:pPr>
+      <w:r>
+        <w:continuationSeparator/>
+      </w:r>
+    </w:p>
+  </w:footnote>
+</w:footnotes>
+</file>
+
 <file path=word/numbering.xml><?xml version="1.0" encoding="utf-8"?>
 <w:numbering xmlns:wpc="http://schemas.microsoft.com/office/word/2010/wordprocessingCanvas" xmlns:cx="http://schemas.microsoft.com/office/drawing/2014/chartex" xmlns:cx1="http://schemas.microsoft.com/office/drawing/2015/9/8/chartex" xmlns:cx2="http://schemas.microsoft.com/office/drawing/2015/10/21/chartex" xmlns:cx3="http://schemas.microsoft.com/office/drawing/2016/5/9/chartex" xmlns:cx4="http://schemas.microsoft.com/office/drawing/2016/5/10/chartex" xmlns:cx5="http://schemas.microsoft.com/office/drawing/2016/5/11/chartex" xmlns:cx6="http://schemas.microsoft.com/office/drawing/2016/5/12/chartex" xmlns:cx7="http://schemas.microsoft.com/office/drawing/2016/5/13/chartex" xmlns:cx8="http://schemas.microsoft.com/office/drawing/2016/5/14/chartex" xmlns:mc="http://schemas.openxmlformats.org/markup-compatibility/2006" xmlns:aink="http://schemas.microsoft.com/office/drawing/2016/ink" xmlns:am3d="http://schemas.microsoft.com/office/drawing/2017/model3d" xmlns:o="urn:schemas-microsoft-com:office:office" xmlns:r="http://schemas.openxmlformats.org/officeDocument/2006/relationships" xmlns:m="http://schemas.openxmlformats.org/officeDocument/2006/math" xmlns:v="urn:schemas-microsoft-com:vml" xmlns:wp14="http://schemas.microsoft.com/office/word/2010/wordprocessingDrawing" xmlns:wp="http://schemas.openxmlformats.org/drawingml/2006/wordprocessingDrawing" xmlns:w10="urn:schemas-microsoft-com:office:word" xmlns:w="http://schemas.openxmlformats.org/wordprocessingml/2006/main" xmlns:w14="http://schemas.microsoft.com/office/word/2010/wordml" xmlns:w15="http://schemas.microsoft.com/office/word/2012/wordml" xmlns:w16cid="http://schemas.microsoft.com/office/word/2016/wordml/cid" xmlns:w16se="http://schemas.microsoft.com/office/word/2015/wordml/symex" xmlns:wpg="http://schemas.microsoft.com/office/word/2010/wordprocessingGroup" xmlns:wpi="http://schemas.microsoft.com/office/word/2010/wordprocessingInk" xmlns:wne="http://schemas.microsoft.com/office/word/2006/wordml" xmlns:wps="http://schemas.microsoft.com/office/word/2010/wordprocessingShape" mc:Ignorable="w14 w15 w16se w16cid wp14">
   <w:abstractNum w:abstractNumId="0" w15:restartNumberingAfterBreak="0">
@@ -5108,11 +5473,11 @@
   <w:abstractNum w:abstractNumId="7" w15:restartNumberingAfterBreak="0">
     <w:nsid w:val="484D7872"/>
     <w:multiLevelType w:val="hybridMultilevel"/>
-    <w:tmpl w:val="02E42FE4"/>
-    <w:lvl w:ilvl="0" w:tplc="04090005">
-      <w:start w:val="1"/>
-      <w:numFmt w:val="bullet"/>
-      <w:lvlText w:val=""/>
+    <w:tmpl w:val="0E0E79E2"/>
+    <w:lvl w:ilvl="0" w:tplc="04090009">
+      <w:start w:val="1"/>
+      <w:numFmt w:val="bullet"/>
+      <w:lvlText w:val=""/>
       <w:lvlJc w:val="left"/>
       <w:pPr>
         <w:ind w:left="720" w:hanging="360"/>
@@ -7217,6 +7582,56 @@
       <w:shd w:val="clear" w:color="auto" w:fill="E6E6E6"/>
     </w:rPr>
   </w:style>
+  <w:style w:type="paragraph" w:styleId="Header">
+    <w:name w:val="header"/>
+    <w:basedOn w:val="Normal"/>
+    <w:link w:val="HeaderChar"/>
+    <w:uiPriority w:val="99"/>
+    <w:unhideWhenUsed/>
+    <w:rsid w:val="007B4C45"/>
+    <w:pPr>
+      <w:tabs>
+        <w:tab w:val="center" w:pos="4680"/>
+        <w:tab w:val="right" w:pos="9360"/>
+      </w:tabs>
+      <w:spacing w:before="0" w:after="0"/>
+    </w:pPr>
+  </w:style>
+  <w:style w:type="character" w:customStyle="1" w:styleId="HeaderChar">
+    <w:name w:val="Header Char"/>
+    <w:basedOn w:val="DefaultParagraphFont"/>
+    <w:link w:val="Header"/>
+    <w:uiPriority w:val="99"/>
+    <w:rsid w:val="007B4C45"/>
+    <w:rPr>
+      <w:rFonts w:ascii="Times" w:eastAsiaTheme="minorEastAsia" w:hAnsi="Times" w:cstheme="minorBidi"/>
+    </w:rPr>
+  </w:style>
+  <w:style w:type="paragraph" w:styleId="Footer">
+    <w:name w:val="footer"/>
+    <w:basedOn w:val="Normal"/>
+    <w:link w:val="FooterChar"/>
+    <w:uiPriority w:val="99"/>
+    <w:unhideWhenUsed/>
+    <w:rsid w:val="007B4C45"/>
+    <w:pPr>
+      <w:tabs>
+        <w:tab w:val="center" w:pos="4680"/>
+        <w:tab w:val="right" w:pos="9360"/>
+      </w:tabs>
+      <w:spacing w:before="0" w:after="0"/>
+    </w:pPr>
+  </w:style>
+  <w:style w:type="character" w:customStyle="1" w:styleId="FooterChar">
+    <w:name w:val="Footer Char"/>
+    <w:basedOn w:val="DefaultParagraphFont"/>
+    <w:link w:val="Footer"/>
+    <w:uiPriority w:val="99"/>
+    <w:rsid w:val="007B4C45"/>
+    <w:rPr>
+      <w:rFonts w:ascii="Times" w:eastAsiaTheme="minorEastAsia" w:hAnsi="Times" w:cstheme="minorBidi"/>
+    </w:rPr>
+  </w:style>
 </w:styles>
 </file>
 
@@ -7538,4 +7953,16 @@
   </a:objectDefaults>
   <a:extraClrSchemeLst/>
 </a:theme>
+</file>
+
+<file path=customXml/item1.xml><?xml version="1.0" encoding="utf-8"?>
+<b:Sources xmlns:b="http://schemas.openxmlformats.org/officeDocument/2006/bibliography" xmlns="http://schemas.openxmlformats.org/officeDocument/2006/bibliography" SelectedStyle="\APASixthEditionOfficeOnline.xsl" StyleName="APA" Version="6"/>
+</file>
+
+<file path=customXml/itemProps1.xml><?xml version="1.0" encoding="utf-8"?>
+<ds:datastoreItem xmlns:ds="http://schemas.openxmlformats.org/officeDocument/2006/customXml" ds:itemID="{49FB1B97-C160-4EBE-BF52-5ABAE6C17662}">
+  <ds:schemaRefs>
+    <ds:schemaRef ds:uri="http://schemas.openxmlformats.org/officeDocument/2006/bibliography"/>
+  </ds:schemaRefs>
+</ds:datastoreItem>
 </file>
</xml_diff>